<commit_message>
Add benefits of CLAs
</commit_message>
<xml_diff>
--- a/Lab2-Advanced/Report/Lab2.docx
+++ b/Lab2-Advanced/Report/Lab2.docx
@@ -217,7 +217,12 @@
         <w:ind w:left="960" w:firstLine="480"/>
       </w:pPr>
       <w:r>
-        <w:t>First, the adder unit process inputs into p (propagate) flag and g (generate) flag. Second, 4-bit CLA process p flag and g flag into c (carry) flags. 4-bit CLA would also condense p flags and g flags. Last, 2-bit CLA generator process the condensed p flags and g flags into c flag.</w:t>
+        <w:t>First, the adder unit process inputs into p (propagate) flag and</w:t>
+      </w:r>
+      <w:bookmarkStart w:id="0" w:name="_GoBack"/>
+      <w:bookmarkEnd w:id="0"/>
+      <w:r>
+        <w:t xml:space="preserve"> g (generate) flag. Second, 4-bit CLA process p flag and g flag into c (carry) flags. 4-bit CLA would also condense p flags and g flags. Last, 2-bit CLA generator process the condensed p flags and g flags into c flag.</w:t>
       </w:r>
     </w:p>
     <w:p>
@@ -228,8 +233,6 @@
       <w:r>
         <w:t>Such procedure could significantly reduce the latency from gates to gates, we will dig into the benefits in following discussion.</w:t>
       </w:r>
-      <w:bookmarkStart w:id="0" w:name="_GoBack"/>
-      <w:bookmarkEnd w:id="0"/>
     </w:p>
     <w:p>
       <w:pPr>
@@ -253,7 +256,7 @@
         <w:spacing w:line="259" w:lineRule="auto"/>
       </w:pPr>
       <w:r>
-        <w:t>Benefits</w:t>
+        <w:t>How it works?</w:t>
       </w:r>
     </w:p>
     <w:p>
@@ -266,7 +269,349 @@
         <w:spacing w:line="259" w:lineRule="auto"/>
       </w:pPr>
       <w:r>
-        <w:t>How it works?</w:t>
+        <w:t>Benefits</w:t>
+      </w:r>
+    </w:p>
+    <w:p>
+      <w:pPr>
+        <w:spacing w:line="259" w:lineRule="auto"/>
+        <w:ind w:left="960" w:firstLine="480"/>
+      </w:pPr>
+      <w:r>
+        <w:t xml:space="preserve">A ripple adder is </w:t>
+      </w:r>
+      <w:r>
+        <w:t>a</w:t>
+      </w:r>
+      <w:r>
+        <w:t xml:space="preserve"> processing</w:t>
+      </w:r>
+      <w:r>
+        <w:t xml:space="preserve"> chain. We compute the first bit and carry the overflow to next bit. Next, we compute the second bit and carry the overflow to next bit, on and on.</w:t>
+      </w:r>
+    </w:p>
+    <w:p>
+      <w:pPr>
+        <w:spacing w:line="259" w:lineRule="auto"/>
+        <w:ind w:left="960" w:firstLine="480"/>
+      </w:pPr>
+      <w:r>
+        <w:t>Since ripple adder is combinatorial circuit, we shall reform the circuit to a DAG (Direction Acyclic Graph) by replacing gates with nodes and wires with edges.</w:t>
+      </w:r>
+    </w:p>
+    <w:p>
+      <w:pPr>
+        <w:spacing w:line="259" w:lineRule="auto"/>
+        <w:ind w:left="960" w:firstLine="480"/>
+      </w:pPr>
+      <w:r>
+        <w:t xml:space="preserve">Picking the greatest carry flag as root of the tree, the depth of the tree is </w:t>
+      </w:r>
+      <m:oMath>
+        <m:r>
+          <w:rPr>
+            <w:rFonts w:ascii="Cambria Math" w:hAnsi="Cambria Math"/>
+          </w:rPr>
+          <m:t>O(</m:t>
+        </m:r>
+        <m:r>
+          <w:rPr>
+            <w:rFonts w:ascii="Cambria Math" w:hAnsi="Cambria Math"/>
+          </w:rPr>
+          <m:t>N</m:t>
+        </m:r>
+        <m:r>
+          <w:rPr>
+            <w:rFonts w:ascii="Cambria Math" w:hAnsi="Cambria Math"/>
+          </w:rPr>
+          <m:t>)</m:t>
+        </m:r>
+      </m:oMath>
+      <w:r>
+        <w:t xml:space="preserve"> if the ripple adder supports </w:t>
+      </w:r>
+      <m:oMath>
+        <m:r>
+          <w:rPr>
+            <w:rFonts w:ascii="Cambria Math" w:hAnsi="Cambria Math"/>
+          </w:rPr>
+          <m:t>N</m:t>
+        </m:r>
+      </m:oMath>
+      <w:r>
+        <w:t xml:space="preserve">-bit addition. That is, it takes </w:t>
+      </w:r>
+      <m:oMath>
+        <m:r>
+          <w:rPr>
+            <w:rFonts w:ascii="Cambria Math" w:hAnsi="Cambria Math"/>
+          </w:rPr>
+          <m:t>O(</m:t>
+        </m:r>
+        <m:r>
+          <w:rPr>
+            <w:rFonts w:ascii="Cambria Math" w:hAnsi="Cambria Math"/>
+          </w:rPr>
+          <m:t>N</m:t>
+        </m:r>
+        <m:r>
+          <w:rPr>
+            <w:rFonts w:ascii="Cambria Math" w:hAnsi="Cambria Math"/>
+          </w:rPr>
+          <m:t>)</m:t>
+        </m:r>
+      </m:oMath>
+      <w:r>
+        <w:t xml:space="preserve"> gates from input to output for a </w:t>
+      </w:r>
+      <m:oMath>
+        <m:r>
+          <w:rPr>
+            <w:rFonts w:ascii="Cambria Math" w:hAnsi="Cambria Math"/>
+          </w:rPr>
+          <m:t>N</m:t>
+        </m:r>
+      </m:oMath>
+      <w:r>
+        <w:t>-bit addition.</w:t>
+      </w:r>
+      <w:r>
+        <w:t xml:space="preserve"> Since it takes </w:t>
+      </w:r>
+      <m:oMath>
+        <m:r>
+          <w:rPr>
+            <w:rFonts w:ascii="Cambria Math" w:hAnsi="Cambria Math"/>
+          </w:rPr>
+          <m:t>O(N)</m:t>
+        </m:r>
+      </m:oMath>
+      <w:r>
+        <w:t xml:space="preserve"> to propagate through all gates in the tree, the latency from input to output is around </w:t>
+      </w:r>
+      <m:oMath>
+        <m:r>
+          <w:rPr>
+            <w:rFonts w:ascii="Cambria Math" w:hAnsi="Cambria Math"/>
+          </w:rPr>
+          <m:t>O(N)</m:t>
+        </m:r>
+      </m:oMath>
+      <w:r>
+        <w:t>.</w:t>
+      </w:r>
+    </w:p>
+    <w:p>
+      <w:pPr>
+        <w:spacing w:line="259" w:lineRule="auto"/>
+        <w:ind w:left="960" w:firstLine="480"/>
+      </w:pPr>
+      <w:r>
+        <w:t xml:space="preserve">A carry lookahead adder is a flattened processing graph. Picking the greatest carry flag as root, the depth of the tree is only </w:t>
+      </w:r>
+      <m:oMath>
+        <m:r>
+          <w:rPr>
+            <w:rFonts w:ascii="Cambria Math" w:hAnsi="Cambria Math"/>
+          </w:rPr>
+          <m:t>O(</m:t>
+        </m:r>
+        <m:r>
+          <w:rPr>
+            <w:rFonts w:ascii="Cambria Math" w:hAnsi="Cambria Math"/>
+          </w:rPr>
+          <m:t>1</m:t>
+        </m:r>
+        <m:r>
+          <w:rPr>
+            <w:rFonts w:ascii="Cambria Math" w:hAnsi="Cambria Math"/>
+          </w:rPr>
+          <m:t>)</m:t>
+        </m:r>
+      </m:oMath>
+      <w:r>
+        <w:t xml:space="preserve"> if the CLA supports </w:t>
+      </w:r>
+      <m:oMath>
+        <m:r>
+          <w:rPr>
+            <w:rFonts w:ascii="Cambria Math" w:hAnsi="Cambria Math"/>
+          </w:rPr>
+          <m:t>N</m:t>
+        </m:r>
+      </m:oMath>
+      <w:r>
+        <w:t xml:space="preserve">-bit </w:t>
+      </w:r>
+      <w:r>
+        <w:lastRenderedPageBreak/>
+        <w:t xml:space="preserve">addition. That is, the depth of the tree is not related to </w:t>
+      </w:r>
+      <w:r>
+        <w:t xml:space="preserve">the bits of addition. Despite the propagate latency stays constant in respect to </w:t>
+      </w:r>
+      <m:oMath>
+        <m:r>
+          <w:rPr>
+            <w:rFonts w:ascii="Cambria Math" w:hAnsi="Cambria Math"/>
+          </w:rPr>
+          <m:t>N</m:t>
+        </m:r>
+      </m:oMath>
+      <w:r>
+        <w:t xml:space="preserve">, CLA requires </w:t>
+      </w:r>
+      <m:oMath>
+        <m:r>
+          <w:rPr>
+            <w:rFonts w:ascii="Cambria Math" w:hAnsi="Cambria Math"/>
+          </w:rPr>
+          <m:t>O(</m:t>
+        </m:r>
+        <m:sSup>
+          <m:sSupPr>
+            <m:ctrlPr>
+              <w:rPr>
+                <w:rFonts w:ascii="Cambria Math" w:hAnsi="Cambria Math"/>
+                <w:i/>
+              </w:rPr>
+            </m:ctrlPr>
+          </m:sSupPr>
+          <m:e>
+            <m:r>
+              <w:rPr>
+                <w:rFonts w:ascii="Cambria Math" w:hAnsi="Cambria Math"/>
+              </w:rPr>
+              <m:t>N</m:t>
+            </m:r>
+          </m:e>
+          <m:sup>
+            <m:r>
+              <w:rPr>
+                <w:rFonts w:ascii="Cambria Math" w:hAnsi="Cambria Math"/>
+              </w:rPr>
+              <m:t>2</m:t>
+            </m:r>
+          </m:sup>
+        </m:sSup>
+        <m:r>
+          <w:rPr>
+            <w:rFonts w:ascii="Cambria Math" w:hAnsi="Cambria Math"/>
+          </w:rPr>
+          <m:t>)</m:t>
+        </m:r>
+      </m:oMath>
+      <w:r>
+        <w:t xml:space="preserve"> gates. Therefore, we should always consider the space-time trade off on CLAs.</w:t>
+      </w:r>
+    </w:p>
+    <w:p>
+      <w:pPr>
+        <w:spacing w:line="259" w:lineRule="auto"/>
+        <w:ind w:left="960" w:firstLine="480"/>
+      </w:pPr>
+      <w:r>
+        <w:t xml:space="preserve">In practice, </w:t>
+      </w:r>
+      <w:r>
+        <w:t>we divide CLA to smaller CLAs. Smaller CLAs leads to less gates thus less power consumption. In this case, we sacrificed time to consume less space.</w:t>
+      </w:r>
+    </w:p>
+    <w:p>
+      <w:pPr>
+        <w:spacing w:line="259" w:lineRule="auto"/>
+        <w:ind w:left="960" w:firstLine="480"/>
+      </w:pPr>
+      <w:r>
+        <w:t xml:space="preserve">In a nutshell, ripple adders require </w:t>
+      </w:r>
+      <m:oMath>
+        <m:r>
+          <w:rPr>
+            <w:rFonts w:ascii="Cambria Math" w:hAnsi="Cambria Math"/>
+          </w:rPr>
+          <m:t>O(N)</m:t>
+        </m:r>
+      </m:oMath>
+      <w:r>
+        <w:t xml:space="preserve"> gates and takes </w:t>
+      </w:r>
+      <m:oMath>
+        <m:r>
+          <w:rPr>
+            <w:rFonts w:ascii="Cambria Math" w:hAnsi="Cambria Math"/>
+          </w:rPr>
+          <m:t>O(N)</m:t>
+        </m:r>
+      </m:oMath>
+      <w:r>
+        <w:t xml:space="preserve"> to compute. In contrast, CLAs require </w:t>
+      </w:r>
+      <m:oMath>
+        <m:r>
+          <w:rPr>
+            <w:rFonts w:ascii="Cambria Math" w:hAnsi="Cambria Math"/>
+          </w:rPr>
+          <m:t>O(</m:t>
+        </m:r>
+        <m:sSup>
+          <m:sSupPr>
+            <m:ctrlPr>
+              <w:rPr>
+                <w:rFonts w:ascii="Cambria Math" w:hAnsi="Cambria Math"/>
+                <w:i/>
+              </w:rPr>
+            </m:ctrlPr>
+          </m:sSupPr>
+          <m:e>
+            <m:r>
+              <w:rPr>
+                <w:rFonts w:ascii="Cambria Math" w:hAnsi="Cambria Math"/>
+              </w:rPr>
+              <m:t>N</m:t>
+            </m:r>
+          </m:e>
+          <m:sup>
+            <m:r>
+              <w:rPr>
+                <w:rFonts w:ascii="Cambria Math" w:hAnsi="Cambria Math"/>
+              </w:rPr>
+              <m:t>2</m:t>
+            </m:r>
+          </m:sup>
+        </m:sSup>
+        <m:r>
+          <w:rPr>
+            <w:rFonts w:ascii="Cambria Math" w:hAnsi="Cambria Math"/>
+          </w:rPr>
+          <m:t>)</m:t>
+        </m:r>
+      </m:oMath>
+      <w:r>
+        <w:t xml:space="preserve"> gates but takes </w:t>
+      </w:r>
+      <m:oMath>
+        <m:r>
+          <w:rPr>
+            <w:rFonts w:ascii="Cambria Math" w:hAnsi="Cambria Math"/>
+          </w:rPr>
+          <m:t>O(</m:t>
+        </m:r>
+        <m:r>
+          <w:rPr>
+            <w:rFonts w:ascii="Cambria Math" w:hAnsi="Cambria Math"/>
+          </w:rPr>
+          <m:t>1</m:t>
+        </m:r>
+        <m:r>
+          <w:rPr>
+            <w:rFonts w:ascii="Cambria Math" w:hAnsi="Cambria Math"/>
+          </w:rPr>
+          <m:t>)</m:t>
+        </m:r>
+      </m:oMath>
+      <w:r>
+        <w:t xml:space="preserve"> to compute. Also, divide CLA into multiple smaller CLAs could significantly reduce gates in practice.</w:t>
       </w:r>
     </w:p>
     <w:p>
@@ -2450,7 +2795,7 @@
         <w:rFonts w:hint="default"/>
       </w:rPr>
     </w:lvl>
-    <w:lvl w:ilvl="1" w:tplc="04090019" w:tentative="1">
+    <w:lvl w:ilvl="1" w:tplc="04090019">
       <w:start w:val="1"/>
       <w:numFmt w:val="lowerLetter"/>
       <w:lvlText w:val="%2."/>
@@ -3381,6 +3726,16 @@
       </w:tblBorders>
     </w:tblPr>
   </w:style>
+  <w:style w:type="character" w:styleId="a5">
+    <w:name w:val="Placeholder Text"/>
+    <w:basedOn w:val="a0"/>
+    <w:uiPriority w:val="99"/>
+    <w:semiHidden/>
+    <w:rsid w:val="00825462"/>
+    <w:rPr>
+      <w:color w:val="808080"/>
+    </w:rPr>
+  </w:style>
 </w:styles>
 </file>
 
@@ -3650,7 +4005,7 @@
 </file>
 
 <file path=customXml/itemProps1.xml><?xml version="1.0" encoding="utf-8"?>
-<ds:datastoreItem xmlns:ds="http://schemas.openxmlformats.org/officeDocument/2006/customXml" ds:itemID="{B3A9BDF2-D70C-4D47-8EE0-5CBFC09AD772}">
+<ds:datastoreItem xmlns:ds="http://schemas.openxmlformats.org/officeDocument/2006/customXml" ds:itemID="{2E4B04C7-91D7-4AD0-B618-E157FDB91711}">
   <ds:schemaRefs>
     <ds:schemaRef ds:uri="http://schemas.openxmlformats.org/officeDocument/2006/bibliography"/>
   </ds:schemaRefs>

</xml_diff>

<commit_message>
CLA still requires schematic graphs
Word is so bad at typing mathematical equations. LaTeX da best.
</commit_message>
<xml_diff>
--- a/Lab2-Advanced/Report/Lab2.docx
+++ b/Lab2-Advanced/Report/Lab2.docx
@@ -13,7 +13,6 @@
           <w:szCs w:val="40"/>
         </w:rPr>
       </w:pPr>
-      <w:proofErr w:type="gramStart"/>
       <w:r>
         <w:rPr>
           <w:sz w:val="40"/>
@@ -23,13 +22,13 @@
       </w:r>
       <w:r>
         <w:rPr>
-          <w:rFonts w:hint="eastAsia"/>
           <w:sz w:val="40"/>
           <w:szCs w:val="40"/>
         </w:rPr>
-        <w:t>?</w:t>
-      </w:r>
-      <w:proofErr w:type="gramEnd"/>
+        <w:t>2</w:t>
+      </w:r>
+      <w:bookmarkStart w:id="0" w:name="_GoBack"/>
+      <w:bookmarkEnd w:id="0"/>
       <w:r>
         <w:rPr>
           <w:sz w:val="40"/>
@@ -155,11 +154,22 @@
         </w:rPr>
         <w:t>Decode and Execute</w:t>
       </w:r>
+    </w:p>
+    <w:p>
+      <w:pPr>
+        <w:widowControl/>
+        <w:rPr>
+          <w:rFonts w:ascii="Calibri Light" w:eastAsia="PMingLiU" w:hAnsi="Calibri Light" w:cstheme="majorBidi"/>
+          <w:color w:val="2F5496" w:themeColor="accent1" w:themeShade="BF"/>
+          <w:sz w:val="26"/>
+          <w:szCs w:val="26"/>
+        </w:rPr>
+      </w:pPr>
       <w:r>
         <w:rPr>
           <w:rFonts w:ascii="Calibri Light" w:eastAsia="PMingLiU" w:hAnsi="Calibri Light"/>
         </w:rPr>
-        <w:t xml:space="preserve"> </w:t>
+        <w:br w:type="page"/>
       </w:r>
     </w:p>
     <w:p>
@@ -177,6 +187,7 @@
         <w:rPr>
           <w:rFonts w:ascii="Calibri Light" w:eastAsia="PMingLiU" w:hAnsi="Calibri Light"/>
         </w:rPr>
+        <w:lastRenderedPageBreak/>
         <w:t>Carry Lookahead Adder</w:t>
       </w:r>
     </w:p>
@@ -190,7 +201,7 @@
         <w:spacing w:line="259" w:lineRule="auto"/>
       </w:pPr>
       <w:r>
-        <w:t>Design Concepts</w:t>
+        <w:t>Circuits Explanation</w:t>
       </w:r>
     </w:p>
     <w:p>
@@ -217,12 +228,7 @@
         <w:ind w:left="960" w:firstLine="480"/>
       </w:pPr>
       <w:r>
-        <w:t>First, the adder unit process inputs into p (propagate) flag and</w:t>
-      </w:r>
-      <w:bookmarkStart w:id="0" w:name="_GoBack"/>
-      <w:bookmarkEnd w:id="0"/>
-      <w:r>
-        <w:t xml:space="preserve"> g (generate) flag. Second, 4-bit CLA process p flag and g flag into c (carry) flags. 4-bit CLA would also condense p flags and g flags. Last, 2-bit CLA generator process the condensed p flags and g flags into c flag.</w:t>
+        <w:t>First, the adder unit process inputs into p (propagate) flag and g (generate) flag. Second, 4-bit CLA process p flag and g flag into c (carry) flags. 4-bit CLA would also condense p flags and g flags. Last, 2-bit CLA generator process the condensed p flags and g flags into c flag.</w:t>
       </w:r>
     </w:p>
     <w:p>
@@ -245,6 +251,15 @@
       <w:r>
         <w:t>Schematic Graph</w:t>
       </w:r>
+      <w:r>
+        <w:t xml:space="preserve"> of 4-bit Carry Lookahead Generator</w:t>
+      </w:r>
+    </w:p>
+    <w:p>
+      <w:pPr>
+        <w:pStyle w:val="a3"/>
+        <w:ind w:left="1320"/>
+      </w:pPr>
     </w:p>
     <w:p>
       <w:pPr>
@@ -261,6 +276,991 @@
     </w:p>
     <w:p>
       <w:pPr>
+        <w:spacing w:line="259" w:lineRule="auto"/>
+        <w:ind w:left="840" w:firstLine="480"/>
+      </w:pPr>
+      <w:r>
+        <w:t xml:space="preserve">First, we </w:t>
+      </w:r>
+      <w:r>
+        <w:t xml:space="preserve">define </w:t>
+      </w:r>
+      <w:r>
+        <w:t>two</w:t>
+      </w:r>
+      <w:r>
+        <w:t xml:space="preserve"> flags, p (propagate) flag and g (generate) flag. </w:t>
+      </w:r>
+    </w:p>
+    <w:p>
+      <w:pPr>
+        <w:spacing w:line="259" w:lineRule="auto"/>
+        <w:ind w:left="960" w:firstLine="360"/>
+      </w:pPr>
+      <w:r>
+        <w:t>P flag means this bit would propagate a carry. That is, if previous bit sent a carry to this bit, this bit would send a carry to next bit. G flag means this bit would generate a carry. That is, no matter the previous bit sent a carry or not, this bit would always send a carry to next bit.</w:t>
+      </w:r>
+    </w:p>
+    <w:p>
+      <w:pPr>
+        <w:spacing w:line="259" w:lineRule="auto"/>
+        <w:ind w:left="960" w:firstLine="360"/>
+      </w:pPr>
+      <m:oMathPara>
+        <m:oMath>
+          <m:sSub>
+            <m:sSubPr>
+              <m:ctrlPr>
+                <w:rPr>
+                  <w:rFonts w:ascii="Cambria Math" w:hAnsi="Cambria Math"/>
+                  <w:i/>
+                </w:rPr>
+              </m:ctrlPr>
+            </m:sSubPr>
+            <m:e>
+              <m:r>
+                <w:rPr>
+                  <w:rFonts w:ascii="Cambria Math" w:hAnsi="Cambria Math"/>
+                </w:rPr>
+                <m:t>P</m:t>
+              </m:r>
+            </m:e>
+            <m:sub>
+              <m:r>
+                <w:rPr>
+                  <w:rFonts w:ascii="Cambria Math" w:hAnsi="Cambria Math"/>
+                </w:rPr>
+                <m:t>i</m:t>
+              </m:r>
+            </m:sub>
+          </m:sSub>
+          <m:r>
+            <w:rPr>
+              <w:rFonts w:ascii="Cambria Math" w:hAnsi="Cambria Math"/>
+            </w:rPr>
+            <m:t>=</m:t>
+          </m:r>
+          <m:sSub>
+            <m:sSubPr>
+              <m:ctrlPr>
+                <w:rPr>
+                  <w:rFonts w:ascii="Cambria Math" w:hAnsi="Cambria Math"/>
+                  <w:i/>
+                </w:rPr>
+              </m:ctrlPr>
+            </m:sSubPr>
+            <m:e>
+              <m:r>
+                <w:rPr>
+                  <w:rFonts w:ascii="Cambria Math" w:hAnsi="Cambria Math"/>
+                </w:rPr>
+                <m:t>A</m:t>
+              </m:r>
+            </m:e>
+            <m:sub>
+              <m:r>
+                <w:rPr>
+                  <w:rFonts w:ascii="Cambria Math" w:hAnsi="Cambria Math"/>
+                </w:rPr>
+                <m:t>i</m:t>
+              </m:r>
+            </m:sub>
+          </m:sSub>
+          <m:r>
+            <w:rPr>
+              <w:rFonts w:ascii="Cambria Math" w:hAnsi="Cambria Math"/>
+            </w:rPr>
+            <m:t>+</m:t>
+          </m:r>
+          <m:sSub>
+            <m:sSubPr>
+              <m:ctrlPr>
+                <w:rPr>
+                  <w:rFonts w:ascii="Cambria Math" w:hAnsi="Cambria Math"/>
+                  <w:i/>
+                </w:rPr>
+              </m:ctrlPr>
+            </m:sSubPr>
+            <m:e>
+              <m:r>
+                <w:rPr>
+                  <w:rFonts w:ascii="Cambria Math" w:hAnsi="Cambria Math"/>
+                </w:rPr>
+                <m:t>B</m:t>
+              </m:r>
+            </m:e>
+            <m:sub>
+              <m:r>
+                <w:rPr>
+                  <w:rFonts w:ascii="Cambria Math" w:hAnsi="Cambria Math"/>
+                </w:rPr>
+                <m:t>i</m:t>
+              </m:r>
+            </m:sub>
+          </m:sSub>
+        </m:oMath>
+      </m:oMathPara>
+    </w:p>
+    <w:p>
+      <w:pPr>
+        <w:spacing w:line="259" w:lineRule="auto"/>
+        <w:ind w:left="960" w:firstLine="360"/>
+      </w:pPr>
+      <m:oMathPara>
+        <m:oMath>
+          <m:sSub>
+            <m:sSubPr>
+              <m:ctrlPr>
+                <w:rPr>
+                  <w:rFonts w:ascii="Cambria Math" w:hAnsi="Cambria Math"/>
+                  <w:i/>
+                </w:rPr>
+              </m:ctrlPr>
+            </m:sSubPr>
+            <m:e>
+              <m:r>
+                <w:rPr>
+                  <w:rFonts w:ascii="Cambria Math" w:hAnsi="Cambria Math"/>
+                </w:rPr>
+                <m:t>G</m:t>
+              </m:r>
+            </m:e>
+            <m:sub>
+              <m:r>
+                <w:rPr>
+                  <w:rFonts w:ascii="Cambria Math" w:hAnsi="Cambria Math"/>
+                </w:rPr>
+                <m:t>i</m:t>
+              </m:r>
+            </m:sub>
+          </m:sSub>
+          <m:r>
+            <w:rPr>
+              <w:rFonts w:ascii="Cambria Math" w:hAnsi="Cambria Math"/>
+            </w:rPr>
+            <m:t>=</m:t>
+          </m:r>
+          <m:sSub>
+            <m:sSubPr>
+              <m:ctrlPr>
+                <w:rPr>
+                  <w:rFonts w:ascii="Cambria Math" w:hAnsi="Cambria Math"/>
+                  <w:i/>
+                </w:rPr>
+              </m:ctrlPr>
+            </m:sSubPr>
+            <m:e>
+              <m:r>
+                <w:rPr>
+                  <w:rFonts w:ascii="Cambria Math" w:hAnsi="Cambria Math"/>
+                </w:rPr>
+                <m:t>A</m:t>
+              </m:r>
+            </m:e>
+            <m:sub>
+              <m:r>
+                <w:rPr>
+                  <w:rFonts w:ascii="Cambria Math" w:hAnsi="Cambria Math"/>
+                </w:rPr>
+                <m:t>i</m:t>
+              </m:r>
+            </m:sub>
+          </m:sSub>
+          <m:r>
+            <m:rPr>
+              <m:sty m:val="p"/>
+            </m:rPr>
+            <w:rPr>
+              <w:rFonts w:ascii="Cambria Math" w:hAnsi="Cambria Math"/>
+            </w:rPr>
+            <m:t>⋅</m:t>
+          </m:r>
+          <m:sSub>
+            <m:sSubPr>
+              <m:ctrlPr>
+                <w:rPr>
+                  <w:rFonts w:ascii="Cambria Math" w:hAnsi="Cambria Math"/>
+                  <w:i/>
+                </w:rPr>
+              </m:ctrlPr>
+            </m:sSubPr>
+            <m:e>
+              <m:r>
+                <w:rPr>
+                  <w:rFonts w:ascii="Cambria Math" w:hAnsi="Cambria Math"/>
+                </w:rPr>
+                <m:t>B</m:t>
+              </m:r>
+            </m:e>
+            <m:sub>
+              <m:r>
+                <w:rPr>
+                  <w:rFonts w:ascii="Cambria Math" w:hAnsi="Cambria Math"/>
+                </w:rPr>
+                <m:t>i</m:t>
+              </m:r>
+            </m:sub>
+          </m:sSub>
+        </m:oMath>
+      </m:oMathPara>
+    </w:p>
+    <w:p>
+      <w:pPr>
+        <w:spacing w:line="259" w:lineRule="auto"/>
+        <w:ind w:left="960" w:firstLine="360"/>
+      </w:pPr>
+      <w:r>
+        <w:t xml:space="preserve">By the above equations, we know that </w:t>
+      </w:r>
+      <m:oMath>
+        <m:r>
+          <w:rPr>
+            <w:rFonts w:ascii="Cambria Math" w:hAnsi="Cambria Math"/>
+          </w:rPr>
+          <m:t>P</m:t>
+        </m:r>
+      </m:oMath>
+      <w:r>
+        <w:t xml:space="preserve"> and </w:t>
+      </w:r>
+      <m:oMath>
+        <m:r>
+          <w:rPr>
+            <w:rFonts w:ascii="Cambria Math" w:hAnsi="Cambria Math"/>
+          </w:rPr>
+          <m:t>G</m:t>
+        </m:r>
+      </m:oMath>
+      <w:r>
+        <w:t xml:space="preserve"> does not rely on carry signal, which made parallelization possible. We shall compute carry signals, </w:t>
+      </w:r>
+      <m:oMath>
+        <m:r>
+          <w:rPr>
+            <w:rFonts w:ascii="Cambria Math" w:hAnsi="Cambria Math"/>
+          </w:rPr>
+          <m:t>C</m:t>
+        </m:r>
+      </m:oMath>
+      <w:r>
+        <w:t xml:space="preserve"> by the equations below.</w:t>
+      </w:r>
+    </w:p>
+    <w:p>
+      <w:pPr>
+        <w:spacing w:line="259" w:lineRule="auto"/>
+        <w:ind w:left="960" w:firstLine="360"/>
+      </w:pPr>
+      <m:oMathPara>
+        <m:oMath>
+          <m:sSub>
+            <m:sSubPr>
+              <m:ctrlPr>
+                <w:rPr>
+                  <w:rFonts w:ascii="Cambria Math" w:hAnsi="Cambria Math"/>
+                  <w:i/>
+                </w:rPr>
+              </m:ctrlPr>
+            </m:sSubPr>
+            <m:e>
+              <m:r>
+                <w:rPr>
+                  <w:rFonts w:ascii="Cambria Math" w:hAnsi="Cambria Math"/>
+                </w:rPr>
+                <m:t>C</m:t>
+              </m:r>
+            </m:e>
+            <m:sub>
+              <m:r>
+                <w:rPr>
+                  <w:rFonts w:ascii="Cambria Math" w:hAnsi="Cambria Math"/>
+                </w:rPr>
+                <m:t>i</m:t>
+              </m:r>
+            </m:sub>
+          </m:sSub>
+          <m:r>
+            <w:rPr>
+              <w:rFonts w:ascii="Cambria Math" w:hAnsi="Cambria Math"/>
+            </w:rPr>
+            <m:t>=</m:t>
+          </m:r>
+          <m:sSub>
+            <m:sSubPr>
+              <m:ctrlPr>
+                <w:rPr>
+                  <w:rFonts w:ascii="Cambria Math" w:hAnsi="Cambria Math"/>
+                  <w:i/>
+                </w:rPr>
+              </m:ctrlPr>
+            </m:sSubPr>
+            <m:e>
+              <m:r>
+                <w:rPr>
+                  <w:rFonts w:ascii="Cambria Math" w:hAnsi="Cambria Math"/>
+                </w:rPr>
+                <m:t>C</m:t>
+              </m:r>
+            </m:e>
+            <m:sub>
+              <m:r>
+                <w:rPr>
+                  <w:rFonts w:ascii="Cambria Math" w:hAnsi="Cambria Math"/>
+                </w:rPr>
+                <m:t>0</m:t>
+              </m:r>
+            </m:sub>
+          </m:sSub>
+          <m:nary>
+            <m:naryPr>
+              <m:chr m:val="∏"/>
+              <m:limLoc m:val="undOvr"/>
+              <m:ctrlPr>
+                <w:rPr>
+                  <w:rFonts w:ascii="Cambria Math" w:hAnsi="Cambria Math"/>
+                  <w:i/>
+                </w:rPr>
+              </m:ctrlPr>
+            </m:naryPr>
+            <m:sub>
+              <m:r>
+                <w:rPr>
+                  <w:rFonts w:ascii="Cambria Math" w:hAnsi="Cambria Math"/>
+                </w:rPr>
+                <m:t>k=</m:t>
+              </m:r>
+              <m:r>
+                <w:rPr>
+                  <w:rFonts w:ascii="Cambria Math" w:hAnsi="Cambria Math"/>
+                </w:rPr>
+                <m:t>0</m:t>
+              </m:r>
+            </m:sub>
+            <m:sup>
+              <m:r>
+                <w:rPr>
+                  <w:rFonts w:ascii="Cambria Math" w:hAnsi="Cambria Math"/>
+                </w:rPr>
+                <m:t>i-1</m:t>
+              </m:r>
+            </m:sup>
+            <m:e>
+              <m:sSub>
+                <m:sSubPr>
+                  <m:ctrlPr>
+                    <w:rPr>
+                      <w:rFonts w:ascii="Cambria Math" w:hAnsi="Cambria Math"/>
+                      <w:i/>
+                    </w:rPr>
+                  </m:ctrlPr>
+                </m:sSubPr>
+                <m:e>
+                  <m:r>
+                    <w:rPr>
+                      <w:rFonts w:ascii="Cambria Math" w:hAnsi="Cambria Math"/>
+                    </w:rPr>
+                    <m:t>P</m:t>
+                  </m:r>
+                </m:e>
+                <m:sub>
+                  <m:r>
+                    <w:rPr>
+                      <w:rFonts w:ascii="Cambria Math" w:hAnsi="Cambria Math"/>
+                    </w:rPr>
+                    <m:t>k</m:t>
+                  </m:r>
+                </m:sub>
+              </m:sSub>
+            </m:e>
+          </m:nary>
+          <m:r>
+            <w:rPr>
+              <w:rFonts w:ascii="Cambria Math" w:hAnsi="Cambria Math"/>
+            </w:rPr>
+            <m:t>+</m:t>
+          </m:r>
+          <m:nary>
+            <m:naryPr>
+              <m:chr m:val="∑"/>
+              <m:limLoc m:val="undOvr"/>
+              <m:ctrlPr>
+                <w:rPr>
+                  <w:rFonts w:ascii="Cambria Math" w:hAnsi="Cambria Math"/>
+                  <w:i/>
+                </w:rPr>
+              </m:ctrlPr>
+            </m:naryPr>
+            <m:sub>
+              <m:r>
+                <w:rPr>
+                  <w:rFonts w:ascii="Cambria Math" w:hAnsi="Cambria Math"/>
+                </w:rPr>
+                <m:t>j=0</m:t>
+              </m:r>
+            </m:sub>
+            <m:sup>
+              <m:r>
+                <w:rPr>
+                  <w:rFonts w:ascii="Cambria Math" w:hAnsi="Cambria Math"/>
+                </w:rPr>
+                <m:t>i-1</m:t>
+              </m:r>
+            </m:sup>
+            <m:e>
+              <m:sSub>
+                <m:sSubPr>
+                  <m:ctrlPr>
+                    <w:rPr>
+                      <w:rFonts w:ascii="Cambria Math" w:hAnsi="Cambria Math"/>
+                      <w:i/>
+                    </w:rPr>
+                  </m:ctrlPr>
+                </m:sSubPr>
+                <m:e>
+                  <m:r>
+                    <w:rPr>
+                      <w:rFonts w:ascii="Cambria Math" w:hAnsi="Cambria Math"/>
+                    </w:rPr>
+                    <m:t>G</m:t>
+                  </m:r>
+                </m:e>
+                <m:sub>
+                  <m:r>
+                    <w:rPr>
+                      <w:rFonts w:ascii="Cambria Math" w:hAnsi="Cambria Math"/>
+                    </w:rPr>
+                    <m:t>j</m:t>
+                  </m:r>
+                </m:sub>
+              </m:sSub>
+              <m:nary>
+                <m:naryPr>
+                  <m:chr m:val="∏"/>
+                  <m:limLoc m:val="undOvr"/>
+                  <m:ctrlPr>
+                    <w:rPr>
+                      <w:rFonts w:ascii="Cambria Math" w:hAnsi="Cambria Math"/>
+                      <w:i/>
+                    </w:rPr>
+                  </m:ctrlPr>
+                </m:naryPr>
+                <m:sub>
+                  <m:r>
+                    <w:rPr>
+                      <w:rFonts w:ascii="Cambria Math" w:hAnsi="Cambria Math"/>
+                    </w:rPr>
+                    <m:t>k=j+1</m:t>
+                  </m:r>
+                </m:sub>
+                <m:sup>
+                  <m:r>
+                    <w:rPr>
+                      <w:rFonts w:ascii="Cambria Math" w:hAnsi="Cambria Math"/>
+                    </w:rPr>
+                    <m:t>i-1</m:t>
+                  </m:r>
+                </m:sup>
+                <m:e>
+                  <m:sSub>
+                    <m:sSubPr>
+                      <m:ctrlPr>
+                        <w:rPr>
+                          <w:rFonts w:ascii="Cambria Math" w:hAnsi="Cambria Math"/>
+                          <w:i/>
+                        </w:rPr>
+                      </m:ctrlPr>
+                    </m:sSubPr>
+                    <m:e>
+                      <m:r>
+                        <w:rPr>
+                          <w:rFonts w:ascii="Cambria Math" w:hAnsi="Cambria Math"/>
+                        </w:rPr>
+                        <m:t>P</m:t>
+                      </m:r>
+                    </m:e>
+                    <m:sub>
+                      <m:r>
+                        <w:rPr>
+                          <w:rFonts w:ascii="Cambria Math" w:hAnsi="Cambria Math"/>
+                        </w:rPr>
+                        <m:t>k</m:t>
+                      </m:r>
+                    </m:sub>
+                  </m:sSub>
+                </m:e>
+              </m:nary>
+            </m:e>
+          </m:nary>
+        </m:oMath>
+      </m:oMathPara>
+    </w:p>
+    <w:p>
+      <w:pPr>
+        <w:spacing w:line="259" w:lineRule="auto"/>
+        <w:ind w:left="960" w:firstLine="480"/>
+      </w:pPr>
+      <w:r>
+        <w:t xml:space="preserve">If and only if the p flag is turned on, </w:t>
+      </w:r>
+      <m:oMath>
+        <m:sSub>
+          <m:sSubPr>
+            <m:ctrlPr>
+              <w:rPr>
+                <w:rFonts w:ascii="Cambria Math" w:hAnsi="Cambria Math"/>
+                <w:i/>
+              </w:rPr>
+            </m:ctrlPr>
+          </m:sSubPr>
+          <m:e>
+            <m:r>
+              <w:rPr>
+                <w:rFonts w:ascii="Cambria Math" w:hAnsi="Cambria Math"/>
+              </w:rPr>
+              <m:t>A</m:t>
+            </m:r>
+          </m:e>
+          <m:sub>
+            <m:r>
+              <w:rPr>
+                <w:rFonts w:ascii="Cambria Math" w:hAnsi="Cambria Math"/>
+              </w:rPr>
+              <m:t>i</m:t>
+            </m:r>
+          </m:sub>
+        </m:sSub>
+        <m:r>
+          <w:rPr>
+            <w:rFonts w:ascii="Cambria Math" w:hAnsi="Cambria Math"/>
+          </w:rPr>
+          <m:t>+</m:t>
+        </m:r>
+        <m:sSub>
+          <m:sSubPr>
+            <m:ctrlPr>
+              <w:rPr>
+                <w:rFonts w:ascii="Cambria Math" w:hAnsi="Cambria Math"/>
+                <w:i/>
+              </w:rPr>
+            </m:ctrlPr>
+          </m:sSubPr>
+          <m:e>
+            <m:r>
+              <w:rPr>
+                <w:rFonts w:ascii="Cambria Math" w:hAnsi="Cambria Math"/>
+              </w:rPr>
+              <m:t>B</m:t>
+            </m:r>
+          </m:e>
+          <m:sub>
+            <m:r>
+              <w:rPr>
+                <w:rFonts w:ascii="Cambria Math" w:hAnsi="Cambria Math"/>
+              </w:rPr>
+              <m:t>i</m:t>
+            </m:r>
+          </m:sub>
+        </m:sSub>
+        <m:r>
+          <w:rPr>
+            <w:rFonts w:ascii="Cambria Math" w:hAnsi="Cambria Math"/>
+          </w:rPr>
+          <m:t>=1</m:t>
+        </m:r>
+      </m:oMath>
+      <w:r>
+        <w:t xml:space="preserve">. Thus, if </w:t>
+      </w:r>
+      <m:oMath>
+        <m:sSub>
+          <m:sSubPr>
+            <m:ctrlPr>
+              <w:rPr>
+                <w:rFonts w:ascii="Cambria Math" w:hAnsi="Cambria Math"/>
+                <w:i/>
+              </w:rPr>
+            </m:ctrlPr>
+          </m:sSubPr>
+          <m:e>
+            <m:r>
+              <w:rPr>
+                <w:rFonts w:ascii="Cambria Math" w:hAnsi="Cambria Math"/>
+              </w:rPr>
+              <m:t>C</m:t>
+            </m:r>
+          </m:e>
+          <m:sub>
+            <m:r>
+              <w:rPr>
+                <w:rFonts w:ascii="Cambria Math" w:hAnsi="Cambria Math"/>
+              </w:rPr>
+              <m:t>i</m:t>
+            </m:r>
+          </m:sub>
+        </m:sSub>
+      </m:oMath>
+      <w:r>
+        <w:t xml:space="preserve"> is also turned on, the last digit of </w:t>
+      </w:r>
+      <m:oMath>
+        <m:sSub>
+          <m:sSubPr>
+            <m:ctrlPr>
+              <w:rPr>
+                <w:rFonts w:ascii="Cambria Math" w:hAnsi="Cambria Math"/>
+                <w:i/>
+              </w:rPr>
+            </m:ctrlPr>
+          </m:sSubPr>
+          <m:e>
+            <m:r>
+              <w:rPr>
+                <w:rFonts w:ascii="Cambria Math" w:hAnsi="Cambria Math"/>
+              </w:rPr>
+              <m:t>A</m:t>
+            </m:r>
+          </m:e>
+          <m:sub>
+            <m:r>
+              <w:rPr>
+                <w:rFonts w:ascii="Cambria Math" w:hAnsi="Cambria Math"/>
+              </w:rPr>
+              <m:t>i</m:t>
+            </m:r>
+          </m:sub>
+        </m:sSub>
+        <m:r>
+          <w:rPr>
+            <w:rFonts w:ascii="Cambria Math" w:hAnsi="Cambria Math"/>
+          </w:rPr>
+          <m:t>+</m:t>
+        </m:r>
+        <m:sSub>
+          <m:sSubPr>
+            <m:ctrlPr>
+              <w:rPr>
+                <w:rFonts w:ascii="Cambria Math" w:hAnsi="Cambria Math"/>
+                <w:i/>
+              </w:rPr>
+            </m:ctrlPr>
+          </m:sSubPr>
+          <m:e>
+            <m:r>
+              <w:rPr>
+                <w:rFonts w:ascii="Cambria Math" w:hAnsi="Cambria Math"/>
+              </w:rPr>
+              <m:t>B</m:t>
+            </m:r>
+          </m:e>
+          <m:sub>
+            <m:r>
+              <w:rPr>
+                <w:rFonts w:ascii="Cambria Math" w:hAnsi="Cambria Math"/>
+              </w:rPr>
+              <m:t>i</m:t>
+            </m:r>
+          </m:sub>
+        </m:sSub>
+        <m:r>
+          <w:rPr>
+            <w:rFonts w:ascii="Cambria Math" w:hAnsi="Cambria Math"/>
+          </w:rPr>
+          <m:t>+</m:t>
+        </m:r>
+        <m:sSub>
+          <m:sSubPr>
+            <m:ctrlPr>
+              <w:rPr>
+                <w:rFonts w:ascii="Cambria Math" w:hAnsi="Cambria Math"/>
+                <w:i/>
+              </w:rPr>
+            </m:ctrlPr>
+          </m:sSubPr>
+          <m:e>
+            <m:r>
+              <w:rPr>
+                <w:rFonts w:ascii="Cambria Math" w:hAnsi="Cambria Math"/>
+              </w:rPr>
+              <m:t>C</m:t>
+            </m:r>
+          </m:e>
+          <m:sub>
+            <m:r>
+              <w:rPr>
+                <w:rFonts w:ascii="Cambria Math" w:hAnsi="Cambria Math"/>
+              </w:rPr>
+              <m:t>i</m:t>
+            </m:r>
+          </m:sub>
+        </m:sSub>
+      </m:oMath>
+      <w:r>
+        <w:t xml:space="preserve"> would be 0</w:t>
+      </w:r>
+      <w:r>
+        <w:t xml:space="preserve">, otherwise the last digit would be </w:t>
+      </w:r>
+      <w:r>
+        <w:t>1</w:t>
+      </w:r>
+      <w:r>
+        <w:t xml:space="preserve">. Such property can be expressed as </w:t>
+      </w:r>
+      <m:oMath>
+        <m:sSub>
+          <m:sSubPr>
+            <m:ctrlPr>
+              <w:rPr>
+                <w:rFonts w:ascii="Cambria Math" w:hAnsi="Cambria Math"/>
+                <w:i/>
+              </w:rPr>
+            </m:ctrlPr>
+          </m:sSubPr>
+          <m:e>
+            <m:r>
+              <w:rPr>
+                <w:rFonts w:ascii="Cambria Math" w:hAnsi="Cambria Math"/>
+              </w:rPr>
+              <m:t>P</m:t>
+            </m:r>
+          </m:e>
+          <m:sub>
+            <m:r>
+              <w:rPr>
+                <w:rFonts w:ascii="Cambria Math" w:hAnsi="Cambria Math"/>
+              </w:rPr>
+              <m:t>i</m:t>
+            </m:r>
+          </m:sub>
+        </m:sSub>
+        <m:r>
+          <w:rPr>
+            <w:rFonts w:ascii="Cambria Math" w:hAnsi="Cambria Math"/>
+          </w:rPr>
+          <m:t>⊕</m:t>
+        </m:r>
+        <m:sSub>
+          <m:sSubPr>
+            <m:ctrlPr>
+              <w:rPr>
+                <w:rFonts w:ascii="Cambria Math" w:hAnsi="Cambria Math"/>
+                <w:i/>
+              </w:rPr>
+            </m:ctrlPr>
+          </m:sSubPr>
+          <m:e>
+            <m:r>
+              <w:rPr>
+                <w:rFonts w:ascii="Cambria Math" w:hAnsi="Cambria Math"/>
+              </w:rPr>
+              <m:t>C</m:t>
+            </m:r>
+          </m:e>
+          <m:sub>
+            <m:r>
+              <w:rPr>
+                <w:rFonts w:ascii="Cambria Math" w:hAnsi="Cambria Math"/>
+              </w:rPr>
+              <m:t>i</m:t>
+            </m:r>
+          </m:sub>
+        </m:sSub>
+        <m:r>
+          <w:rPr>
+            <w:rFonts w:ascii="Cambria Math" w:hAnsi="Cambria Math"/>
+          </w:rPr>
+          <m:t>=</m:t>
+        </m:r>
+        <m:sSub>
+          <m:sSubPr>
+            <m:ctrlPr>
+              <w:rPr>
+                <w:rFonts w:ascii="Cambria Math" w:hAnsi="Cambria Math"/>
+                <w:i/>
+              </w:rPr>
+            </m:ctrlPr>
+          </m:sSubPr>
+          <m:e>
+            <m:r>
+              <w:rPr>
+                <w:rFonts w:ascii="Cambria Math" w:hAnsi="Cambria Math"/>
+              </w:rPr>
+              <m:t>S</m:t>
+            </m:r>
+          </m:e>
+          <m:sub>
+            <m:r>
+              <w:rPr>
+                <w:rFonts w:ascii="Cambria Math" w:hAnsi="Cambria Math"/>
+              </w:rPr>
+              <m:t>i</m:t>
+            </m:r>
+          </m:sub>
+        </m:sSub>
+      </m:oMath>
+      <w:r>
+        <w:t xml:space="preserve"> where </w:t>
+      </w:r>
+      <m:oMath>
+        <m:sSub>
+          <m:sSubPr>
+            <m:ctrlPr>
+              <w:rPr>
+                <w:rFonts w:ascii="Cambria Math" w:hAnsi="Cambria Math"/>
+                <w:i/>
+              </w:rPr>
+            </m:ctrlPr>
+          </m:sSubPr>
+          <m:e>
+            <m:r>
+              <w:rPr>
+                <w:rFonts w:ascii="Cambria Math" w:hAnsi="Cambria Math"/>
+              </w:rPr>
+              <m:t>S</m:t>
+            </m:r>
+          </m:e>
+          <m:sub>
+            <m:r>
+              <w:rPr>
+                <w:rFonts w:ascii="Cambria Math" w:hAnsi="Cambria Math"/>
+              </w:rPr>
+              <m:t>i</m:t>
+            </m:r>
+          </m:sub>
+        </m:sSub>
+      </m:oMath>
+      <w:r>
+        <w:t xml:space="preserve"> is the last digit of </w:t>
+      </w:r>
+      <m:oMath>
+        <m:sSub>
+          <m:sSubPr>
+            <m:ctrlPr>
+              <w:rPr>
+                <w:rFonts w:ascii="Cambria Math" w:hAnsi="Cambria Math"/>
+                <w:i/>
+              </w:rPr>
+            </m:ctrlPr>
+          </m:sSubPr>
+          <m:e>
+            <m:r>
+              <w:rPr>
+                <w:rFonts w:ascii="Cambria Math" w:hAnsi="Cambria Math"/>
+              </w:rPr>
+              <m:t>A</m:t>
+            </m:r>
+          </m:e>
+          <m:sub>
+            <m:r>
+              <w:rPr>
+                <w:rFonts w:ascii="Cambria Math" w:hAnsi="Cambria Math"/>
+              </w:rPr>
+              <m:t>i</m:t>
+            </m:r>
+          </m:sub>
+        </m:sSub>
+        <m:r>
+          <w:rPr>
+            <w:rFonts w:ascii="Cambria Math" w:hAnsi="Cambria Math"/>
+          </w:rPr>
+          <m:t>+</m:t>
+        </m:r>
+        <m:sSub>
+          <m:sSubPr>
+            <m:ctrlPr>
+              <w:rPr>
+                <w:rFonts w:ascii="Cambria Math" w:hAnsi="Cambria Math"/>
+                <w:i/>
+              </w:rPr>
+            </m:ctrlPr>
+          </m:sSubPr>
+          <m:e>
+            <m:r>
+              <w:rPr>
+                <w:rFonts w:ascii="Cambria Math" w:hAnsi="Cambria Math"/>
+              </w:rPr>
+              <m:t>B</m:t>
+            </m:r>
+          </m:e>
+          <m:sub>
+            <m:r>
+              <w:rPr>
+                <w:rFonts w:ascii="Cambria Math" w:hAnsi="Cambria Math"/>
+              </w:rPr>
+              <m:t>i</m:t>
+            </m:r>
+          </m:sub>
+        </m:sSub>
+        <m:r>
+          <w:rPr>
+            <w:rFonts w:ascii="Cambria Math" w:hAnsi="Cambria Math"/>
+          </w:rPr>
+          <m:t>+</m:t>
+        </m:r>
+        <m:sSub>
+          <m:sSubPr>
+            <m:ctrlPr>
+              <w:rPr>
+                <w:rFonts w:ascii="Cambria Math" w:hAnsi="Cambria Math"/>
+                <w:i/>
+              </w:rPr>
+            </m:ctrlPr>
+          </m:sSubPr>
+          <m:e>
+            <m:r>
+              <w:rPr>
+                <w:rFonts w:ascii="Cambria Math" w:hAnsi="Cambria Math"/>
+              </w:rPr>
+              <m:t>C</m:t>
+            </m:r>
+          </m:e>
+          <m:sub>
+            <m:r>
+              <w:rPr>
+                <w:rFonts w:ascii="Cambria Math" w:hAnsi="Cambria Math"/>
+              </w:rPr>
+              <m:t>i</m:t>
+            </m:r>
+          </m:sub>
+        </m:sSub>
+      </m:oMath>
+      <w:r>
+        <w:t>.</w:t>
+      </w:r>
+    </w:p>
+    <w:p>
+      <w:pPr>
+        <w:spacing w:line="259" w:lineRule="auto"/>
+        <w:ind w:left="960" w:firstLine="480"/>
+      </w:pPr>
+      <w:r>
+        <w:t xml:space="preserve">Output </w:t>
+      </w:r>
+      <m:oMath>
+        <m:r>
+          <w:rPr>
+            <w:rFonts w:ascii="Cambria Math" w:hAnsi="Cambria Math"/>
+          </w:rPr>
+          <m:t>S</m:t>
+        </m:r>
+      </m:oMath>
+      <w:r>
+        <w:t xml:space="preserve"> and the greatest bit of </w:t>
+      </w:r>
+      <m:oMath>
+        <m:r>
+          <w:rPr>
+            <w:rFonts w:ascii="Cambria Math" w:hAnsi="Cambria Math"/>
+          </w:rPr>
+          <m:t>C</m:t>
+        </m:r>
+      </m:oMath>
+      <w:r>
+        <w:t>, the circuit is done.</w:t>
+      </w:r>
+    </w:p>
+    <w:p>
+      <w:pPr>
         <w:pStyle w:val="a3"/>
         <w:numPr>
           <w:ilvl w:val="0"/>
@@ -296,7 +1296,11 @@
         <w:ind w:left="960" w:firstLine="480"/>
       </w:pPr>
       <w:r>
-        <w:t>Since ripple adder is combinatorial circuit, we shall reform the circuit to a DAG (Direction Acyclic Graph) by replacing gates with nodes and wires with edges.</w:t>
+        <w:t xml:space="preserve">Since ripple adder is combinatorial circuit, we shall reform the circuit to a </w:t>
+      </w:r>
+      <w:r>
+        <w:lastRenderedPageBreak/>
+        <w:t>DAG (Direction Acyclic Graph) by replacing gates with nodes and wires with edges.</w:t>
       </w:r>
     </w:p>
     <w:p>
@@ -312,19 +1316,7 @@
           <w:rPr>
             <w:rFonts w:ascii="Cambria Math" w:hAnsi="Cambria Math"/>
           </w:rPr>
-          <m:t>O(</m:t>
-        </m:r>
-        <m:r>
-          <w:rPr>
-            <w:rFonts w:ascii="Cambria Math" w:hAnsi="Cambria Math"/>
-          </w:rPr>
-          <m:t>N</m:t>
-        </m:r>
-        <m:r>
-          <w:rPr>
-            <w:rFonts w:ascii="Cambria Math" w:hAnsi="Cambria Math"/>
-          </w:rPr>
-          <m:t>)</m:t>
+          <m:t>O(N)</m:t>
         </m:r>
       </m:oMath>
       <w:r>
@@ -346,19 +1338,7 @@
           <w:rPr>
             <w:rFonts w:ascii="Cambria Math" w:hAnsi="Cambria Math"/>
           </w:rPr>
-          <m:t>O(</m:t>
-        </m:r>
-        <m:r>
-          <w:rPr>
-            <w:rFonts w:ascii="Cambria Math" w:hAnsi="Cambria Math"/>
-          </w:rPr>
-          <m:t>N</m:t>
-        </m:r>
-        <m:r>
-          <w:rPr>
-            <w:rFonts w:ascii="Cambria Math" w:hAnsi="Cambria Math"/>
-          </w:rPr>
-          <m:t>)</m:t>
+          <m:t>O(N)</m:t>
         </m:r>
       </m:oMath>
       <w:r>
@@ -414,20 +1394,26 @@
           <w:rPr>
             <w:rFonts w:ascii="Cambria Math" w:hAnsi="Cambria Math"/>
           </w:rPr>
-          <m:t>O(</m:t>
+          <m:t>O</m:t>
         </m:r>
-        <m:r>
-          <w:rPr>
-            <w:rFonts w:ascii="Cambria Math" w:hAnsi="Cambria Math"/>
-          </w:rPr>
-          <m:t>1</m:t>
-        </m:r>
-        <m:r>
-          <w:rPr>
-            <w:rFonts w:ascii="Cambria Math" w:hAnsi="Cambria Math"/>
-          </w:rPr>
-          <m:t>)</m:t>
-        </m:r>
+        <m:d>
+          <m:dPr>
+            <m:ctrlPr>
+              <w:rPr>
+                <w:rFonts w:ascii="Cambria Math" w:hAnsi="Cambria Math"/>
+                <w:i/>
+              </w:rPr>
+            </m:ctrlPr>
+          </m:dPr>
+          <m:e>
+            <m:r>
+              <w:rPr>
+                <w:rFonts w:ascii="Cambria Math" w:hAnsi="Cambria Math"/>
+              </w:rPr>
+              <m:t>1</m:t>
+            </m:r>
+          </m:e>
+        </m:d>
       </m:oMath>
       <w:r>
         <w:t xml:space="preserve"> if the CLA supports </w:t>
@@ -441,11 +1427,7 @@
         </m:r>
       </m:oMath>
       <w:r>
-        <w:t xml:space="preserve">-bit </w:t>
-      </w:r>
-      <w:r>
-        <w:lastRenderedPageBreak/>
-        <w:t xml:space="preserve">addition. That is, the depth of the tree is not related to </w:t>
+        <w:t xml:space="preserve">-bit addition. That is, the depth of the tree is not related to </w:t>
       </w:r>
       <w:r>
         <w:t xml:space="preserve">the bits of addition. Despite the propagate latency stays constant in respect to </w:t>
@@ -466,17 +1448,142 @@
           <w:rPr>
             <w:rFonts w:ascii="Cambria Math" w:hAnsi="Cambria Math"/>
           </w:rPr>
-          <m:t>O(</m:t>
+          <m:t>O</m:t>
         </m:r>
-        <m:sSup>
-          <m:sSupPr>
+        <m:d>
+          <m:dPr>
             <m:ctrlPr>
               <w:rPr>
                 <w:rFonts w:ascii="Cambria Math" w:hAnsi="Cambria Math"/>
                 <w:i/>
               </w:rPr>
             </m:ctrlPr>
-          </m:sSupPr>
+          </m:dPr>
+          <m:e>
+            <m:sSup>
+              <m:sSupPr>
+                <m:ctrlPr>
+                  <w:rPr>
+                    <w:rFonts w:ascii="Cambria Math" w:hAnsi="Cambria Math"/>
+                    <w:i/>
+                  </w:rPr>
+                </m:ctrlPr>
+              </m:sSupPr>
+              <m:e>
+                <m:r>
+                  <w:rPr>
+                    <w:rFonts w:ascii="Cambria Math" w:hAnsi="Cambria Math"/>
+                  </w:rPr>
+                  <m:t>N</m:t>
+                </m:r>
+              </m:e>
+              <m:sup>
+                <m:r>
+                  <w:rPr>
+                    <w:rFonts w:ascii="Cambria Math" w:hAnsi="Cambria Math"/>
+                  </w:rPr>
+                  <m:t>2</m:t>
+                </m:r>
+              </m:sup>
+            </m:sSup>
+          </m:e>
+        </m:d>
+      </m:oMath>
+      <w:r>
+        <w:t xml:space="preserve"> gates</w:t>
+      </w:r>
+      <w:r>
+        <w:t xml:space="preserve"> and </w:t>
+      </w:r>
+      <m:oMath>
+        <m:r>
+          <w:rPr>
+            <w:rFonts w:ascii="Cambria Math" w:hAnsi="Cambria Math"/>
+          </w:rPr>
+          <m:t>O</m:t>
+        </m:r>
+        <m:d>
+          <m:dPr>
+            <m:ctrlPr>
+              <w:rPr>
+                <w:rFonts w:ascii="Cambria Math" w:hAnsi="Cambria Math"/>
+                <w:i/>
+              </w:rPr>
+            </m:ctrlPr>
+          </m:dPr>
+          <m:e>
+            <m:sSup>
+              <m:sSupPr>
+                <m:ctrlPr>
+                  <w:rPr>
+                    <w:rFonts w:ascii="Cambria Math" w:hAnsi="Cambria Math"/>
+                    <w:i/>
+                  </w:rPr>
+                </m:ctrlPr>
+              </m:sSupPr>
+              <m:e>
+                <m:r>
+                  <w:rPr>
+                    <w:rFonts w:ascii="Cambria Math" w:hAnsi="Cambria Math"/>
+                  </w:rPr>
+                  <m:t>N</m:t>
+                </m:r>
+              </m:e>
+              <m:sup>
+                <m:r>
+                  <w:rPr>
+                    <w:rFonts w:ascii="Cambria Math" w:hAnsi="Cambria Math"/>
+                  </w:rPr>
+                  <m:t>3</m:t>
+                </m:r>
+              </m:sup>
+            </m:sSup>
+          </m:e>
+        </m:d>
+      </m:oMath>
+      <w:r>
+        <w:t xml:space="preserve"> wires</w:t>
+      </w:r>
+      <w:r>
+        <w:t>. Therefore, we should always consider the space-time trade off on CLAs.</w:t>
+      </w:r>
+    </w:p>
+    <w:p>
+      <w:pPr>
+        <w:spacing w:line="259" w:lineRule="auto"/>
+        <w:ind w:left="960" w:firstLine="480"/>
+      </w:pPr>
+      <w:r>
+        <w:t xml:space="preserve">In practice, </w:t>
+      </w:r>
+      <w:r>
+        <w:t>we divide CLA to smaller CLAs. Smaller CLAs leads to less gates thus less power consumption. In this case, we sacrificed time to consume less space.</w:t>
+      </w:r>
+    </w:p>
+    <w:p>
+      <w:pPr>
+        <w:spacing w:line="259" w:lineRule="auto"/>
+        <w:ind w:left="960" w:firstLine="480"/>
+      </w:pPr>
+      <w:r>
+        <w:t xml:space="preserve">In a nutshell, ripple adders require </w:t>
+      </w:r>
+      <m:oMath>
+        <m:r>
+          <w:rPr>
+            <w:rFonts w:ascii="Cambria Math" w:hAnsi="Cambria Math"/>
+          </w:rPr>
+          <m:t>O</m:t>
+        </m:r>
+        <m:d>
+          <m:dPr>
+            <m:ctrlPr>
+              <w:rPr>
+                <w:rFonts w:ascii="Cambria Math" w:hAnsi="Cambria Math"/>
+                <w:i/>
+              </w:rPr>
+            </m:ctrlPr>
+          </m:dPr>
           <m:e>
             <m:r>
               <w:rPr>
@@ -485,84 +1592,27 @@
               <m:t>N</m:t>
             </m:r>
           </m:e>
-          <m:sup>
-            <m:r>
-              <w:rPr>
-                <w:rFonts w:ascii="Cambria Math" w:hAnsi="Cambria Math"/>
-              </w:rPr>
-              <m:t>2</m:t>
-            </m:r>
-          </m:sup>
-        </m:sSup>
-        <m:r>
-          <w:rPr>
-            <w:rFonts w:ascii="Cambria Math" w:hAnsi="Cambria Math"/>
-          </w:rPr>
-          <m:t>)</m:t>
-        </m:r>
+        </m:d>
       </m:oMath>
       <w:r>
-        <w:t xml:space="preserve"> gates. Therefore, we should always consider the space-time trade off on CLAs.</w:t>
-      </w:r>
-    </w:p>
-    <w:p>
-      <w:pPr>
-        <w:spacing w:line="259" w:lineRule="auto"/>
-        <w:ind w:left="960" w:firstLine="480"/>
-      </w:pPr>
-      <w:r>
-        <w:t xml:space="preserve">In practice, </w:t>
-      </w:r>
-      <w:r>
-        <w:t>we divide CLA to smaller CLAs. Smaller CLAs leads to less gates thus less power consumption. In this case, we sacrificed time to consume less space.</w:t>
-      </w:r>
-    </w:p>
-    <w:p>
-      <w:pPr>
-        <w:spacing w:line="259" w:lineRule="auto"/>
-        <w:ind w:left="960" w:firstLine="480"/>
-      </w:pPr>
-      <w:r>
-        <w:t xml:space="preserve">In a nutshell, ripple adders require </w:t>
+        <w:t xml:space="preserve"> gates and takes </w:t>
       </w:r>
       <m:oMath>
         <m:r>
           <w:rPr>
             <w:rFonts w:ascii="Cambria Math" w:hAnsi="Cambria Math"/>
           </w:rPr>
-          <m:t>O(N)</m:t>
+          <m:t>O</m:t>
         </m:r>
-      </m:oMath>
-      <w:r>
-        <w:t xml:space="preserve"> gates and takes </w:t>
-      </w:r>
-      <m:oMath>
-        <m:r>
-          <w:rPr>
-            <w:rFonts w:ascii="Cambria Math" w:hAnsi="Cambria Math"/>
-          </w:rPr>
-          <m:t>O(N)</m:t>
-        </m:r>
-      </m:oMath>
-      <w:r>
-        <w:t xml:space="preserve"> to compute. In contrast, CLAs require </w:t>
-      </w:r>
-      <m:oMath>
-        <m:r>
-          <w:rPr>
-            <w:rFonts w:ascii="Cambria Math" w:hAnsi="Cambria Math"/>
-          </w:rPr>
-          <m:t>O(</m:t>
-        </m:r>
-        <m:sSup>
-          <m:sSupPr>
+        <m:d>
+          <m:dPr>
             <m:ctrlPr>
               <w:rPr>
                 <w:rFonts w:ascii="Cambria Math" w:hAnsi="Cambria Math"/>
                 <w:i/>
               </w:rPr>
             </m:ctrlPr>
-          </m:sSupPr>
+          </m:dPr>
           <m:e>
             <m:r>
               <w:rPr>
@@ -571,60 +1621,137 @@
               <m:t>N</m:t>
             </m:r>
           </m:e>
-          <m:sup>
-            <m:r>
-              <w:rPr>
-                <w:rFonts w:ascii="Cambria Math" w:hAnsi="Cambria Math"/>
-              </w:rPr>
-              <m:t>2</m:t>
-            </m:r>
-          </m:sup>
-        </m:sSup>
-        <m:r>
-          <w:rPr>
-            <w:rFonts w:ascii="Cambria Math" w:hAnsi="Cambria Math"/>
-          </w:rPr>
-          <m:t>)</m:t>
-        </m:r>
+        </m:d>
       </m:oMath>
       <w:r>
-        <w:t xml:space="preserve"> gates but takes </w:t>
+        <w:t xml:space="preserve"> to compute. In contrast, CLAs require </w:t>
       </w:r>
       <m:oMath>
         <m:r>
           <w:rPr>
             <w:rFonts w:ascii="Cambria Math" w:hAnsi="Cambria Math"/>
           </w:rPr>
-          <m:t>O(</m:t>
+          <m:t>O</m:t>
         </m:r>
+        <m:d>
+          <m:dPr>
+            <m:ctrlPr>
+              <w:rPr>
+                <w:rFonts w:ascii="Cambria Math" w:hAnsi="Cambria Math"/>
+                <w:i/>
+              </w:rPr>
+            </m:ctrlPr>
+          </m:dPr>
+          <m:e>
+            <m:sSup>
+              <m:sSupPr>
+                <m:ctrlPr>
+                  <w:rPr>
+                    <w:rFonts w:ascii="Cambria Math" w:hAnsi="Cambria Math"/>
+                    <w:i/>
+                  </w:rPr>
+                </m:ctrlPr>
+              </m:sSupPr>
+              <m:e>
+                <m:r>
+                  <w:rPr>
+                    <w:rFonts w:ascii="Cambria Math" w:hAnsi="Cambria Math"/>
+                  </w:rPr>
+                  <m:t>N</m:t>
+                </m:r>
+              </m:e>
+              <m:sup>
+                <m:r>
+                  <w:rPr>
+                    <w:rFonts w:ascii="Cambria Math" w:hAnsi="Cambria Math"/>
+                  </w:rPr>
+                  <m:t>2</m:t>
+                </m:r>
+              </m:sup>
+            </m:sSup>
+          </m:e>
+        </m:d>
+      </m:oMath>
+      <w:r>
+        <w:t xml:space="preserve"> gates</w:t>
+      </w:r>
+      <w:r>
+        <w:t xml:space="preserve"> and </w:t>
+      </w:r>
+      <m:oMath>
         <m:r>
           <w:rPr>
             <w:rFonts w:ascii="Cambria Math" w:hAnsi="Cambria Math"/>
           </w:rPr>
-          <m:t>1</m:t>
+          <m:t>O</m:t>
         </m:r>
+        <m:d>
+          <m:dPr>
+            <m:ctrlPr>
+              <w:rPr>
+                <w:rFonts w:ascii="Cambria Math" w:hAnsi="Cambria Math"/>
+                <w:i/>
+              </w:rPr>
+            </m:ctrlPr>
+          </m:dPr>
+          <m:e>
+            <m:sSup>
+              <m:sSupPr>
+                <m:ctrlPr>
+                  <w:rPr>
+                    <w:rFonts w:ascii="Cambria Math" w:hAnsi="Cambria Math"/>
+                    <w:i/>
+                  </w:rPr>
+                </m:ctrlPr>
+              </m:sSupPr>
+              <m:e>
+                <m:r>
+                  <w:rPr>
+                    <w:rFonts w:ascii="Cambria Math" w:hAnsi="Cambria Math"/>
+                  </w:rPr>
+                  <m:t>N</m:t>
+                </m:r>
+              </m:e>
+              <m:sup>
+                <m:r>
+                  <w:rPr>
+                    <w:rFonts w:ascii="Cambria Math" w:hAnsi="Cambria Math"/>
+                  </w:rPr>
+                  <m:t>3</m:t>
+                </m:r>
+              </m:sup>
+            </m:sSup>
+          </m:e>
+        </m:d>
+      </m:oMath>
+      <w:r>
+        <w:t xml:space="preserve"> wires</w:t>
+      </w:r>
+      <w:r>
+        <w:t xml:space="preserve"> but takes</w:t>
+      </w:r>
+      <w:r>
+        <w:t xml:space="preserve"> only</w:t>
+      </w:r>
+      <w:r>
+        <w:t xml:space="preserve"> </w:t>
+      </w:r>
+      <m:oMath>
         <m:r>
           <w:rPr>
             <w:rFonts w:ascii="Cambria Math" w:hAnsi="Cambria Math"/>
           </w:rPr>
-          <m:t>)</m:t>
+          <m:t>O(1)</m:t>
         </m:r>
       </m:oMath>
       <w:r>
-        <w:t xml:space="preserve"> to compute. Also, divide CLA into multiple smaller CLAs could significantly reduce gates in practice.</w:t>
-      </w:r>
-    </w:p>
-    <w:p>
-      <w:pPr>
-        <w:pStyle w:val="a3"/>
-        <w:numPr>
-          <w:ilvl w:val="0"/>
-          <w:numId w:val="23"/>
-        </w:numPr>
-        <w:spacing w:line="259" w:lineRule="auto"/>
-      </w:pPr>
-      <w:r>
-        <w:t>Circuits Explanation</w:t>
+        <w:t xml:space="preserve"> to compute. Also, divide CLA into multiple smaller CLAs could significantly reduce </w:t>
+      </w:r>
+      <w:r>
+        <w:t>space</w:t>
+      </w:r>
+      <w:r>
+        <w:t xml:space="preserve"> in practice.</w:t>
       </w:r>
     </w:p>
     <w:p>
@@ -4005,7 +5132,7 @@
 </file>
 
 <file path=customXml/itemProps1.xml><?xml version="1.0" encoding="utf-8"?>
-<ds:datastoreItem xmlns:ds="http://schemas.openxmlformats.org/officeDocument/2006/customXml" ds:itemID="{2E4B04C7-91D7-4AD0-B618-E157FDB91711}">
+<ds:datastoreItem xmlns:ds="http://schemas.openxmlformats.org/officeDocument/2006/customXml" ds:itemID="{E94062E6-0408-403A-9A8A-7B1E9B829AB4}">
   <ds:schemaRefs>
     <ds:schemaRef ds:uri="http://schemas.openxmlformats.org/officeDocument/2006/bibliography"/>
   </ds:schemaRefs>

</xml_diff>

<commit_message>
Visio is the best schematic graph sketcher
I love it
</commit_message>
<xml_diff>
--- a/Lab2-Advanced/Report/Lab2.docx
+++ b/Lab2-Advanced/Report/Lab2.docx
@@ -13,8 +13,6 @@
           <w:szCs w:val="40"/>
         </w:rPr>
       </w:pPr>
-      <w:bookmarkStart w:id="0" w:name="_Hlk84857911"/>
-      <w:bookmarkEnd w:id="0"/>
       <w:r>
         <w:rPr>
           <w:sz w:val="40"/>
@@ -29,6 +27,7 @@
         </w:rPr>
         <w:t>2</w:t>
       </w:r>
+      <w:proofErr w:type="gramStart"/>
       <w:r>
         <w:rPr>
           <w:sz w:val="40"/>
@@ -44,10 +43,11 @@
         </w:rPr>
         <w:t>??????????</w:t>
       </w:r>
+      <w:proofErr w:type="gramEnd"/>
     </w:p>
     <w:p>
       <w:pPr>
-        <w:pStyle w:val="1"/>
+        <w:pStyle w:val="Heading1"/>
         <w:rPr>
           <w:rFonts w:ascii="Calibri Light" w:eastAsia="PMingLiU" w:hAnsi="Calibri Light"/>
         </w:rPr>
@@ -61,7 +61,7 @@
     </w:p>
     <w:p>
       <w:pPr>
-        <w:pStyle w:val="2"/>
+        <w:pStyle w:val="Heading2"/>
         <w:numPr>
           <w:ilvl w:val="0"/>
           <w:numId w:val="8"/>
@@ -76,7 +76,7 @@
     </w:p>
     <w:p>
       <w:pPr>
-        <w:pStyle w:val="a3"/>
+        <w:pStyle w:val="ListParagraph"/>
         <w:numPr>
           <w:ilvl w:val="0"/>
           <w:numId w:val="16"/>
@@ -137,19 +137,7 @@
           <w:rPr>
             <w:rFonts w:ascii="Cambria Math" w:hAnsi="Cambria Math"/>
           </w:rPr>
-          <m:t>A</m:t>
-        </m:r>
-        <m:r>
-          <w:rPr>
-            <w:rFonts w:ascii="Cambria Math" w:hAnsi="Cambria Math"/>
-          </w:rPr>
-          <m:t>∘</m:t>
-        </m:r>
-        <m:r>
-          <w:rPr>
-            <w:rFonts w:ascii="Cambria Math" w:hAnsi="Cambria Math"/>
-          </w:rPr>
-          <m:t>B</m:t>
+          <m:t>A∘B</m:t>
         </m:r>
       </m:oMath>
       <w:r>
@@ -242,13 +230,7 @@
                     <w:rPr>
                       <w:rFonts w:ascii="Cambria Math" w:hAnsi="Cambria Math"/>
                     </w:rPr>
-                    <m:t>a</m:t>
-                  </m:r>
-                  <m:r>
-                    <w:rPr>
-                      <w:rFonts w:ascii="Cambria Math" w:hAnsi="Cambria Math"/>
-                    </w:rPr>
-                    <m:t>nd</m:t>
+                    <m:t>and</m:t>
                   </m:r>
                 </m:sub>
               </m:sSub>
@@ -280,13 +262,7 @@
                     <w:rPr>
                       <w:rFonts w:ascii="Cambria Math" w:hAnsi="Cambria Math"/>
                     </w:rPr>
-                    <m:t>a</m:t>
-                  </m:r>
-                  <m:r>
-                    <w:rPr>
-                      <w:rFonts w:ascii="Cambria Math" w:hAnsi="Cambria Math"/>
-                    </w:rPr>
-                    <m:t>nd</m:t>
+                    <m:t>and</m:t>
                   </m:r>
                 </m:sub>
               </m:sSub>
@@ -330,13 +306,7 @@
                     <w:rPr>
                       <w:rFonts w:ascii="Cambria Math" w:hAnsi="Cambria Math"/>
                     </w:rPr>
-                    <m:t>o</m:t>
-                  </m:r>
-                  <m:r>
-                    <w:rPr>
-                      <w:rFonts w:ascii="Cambria Math" w:hAnsi="Cambria Math"/>
-                    </w:rPr>
-                    <m:t>r</m:t>
+                    <m:t>or</m:t>
                   </m:r>
                 </m:sub>
               </m:sSub>
@@ -368,13 +338,7 @@
                     <w:rPr>
                       <w:rFonts w:ascii="Cambria Math" w:hAnsi="Cambria Math"/>
                     </w:rPr>
-                    <m:t>o</m:t>
-                  </m:r>
-                  <m:r>
-                    <w:rPr>
-                      <w:rFonts w:ascii="Cambria Math" w:hAnsi="Cambria Math"/>
-                    </w:rPr>
-                    <m:t>r</m:t>
+                    <m:t>or</m:t>
                   </m:r>
                 </m:sub>
               </m:sSub>
@@ -418,13 +382,7 @@
                     <w:rPr>
                       <w:rFonts w:ascii="Cambria Math" w:hAnsi="Cambria Math"/>
                     </w:rPr>
-                    <m:t>x</m:t>
-                  </m:r>
-                  <m:r>
-                    <w:rPr>
-                      <w:rFonts w:ascii="Cambria Math" w:hAnsi="Cambria Math"/>
-                    </w:rPr>
-                    <m:t>or</m:t>
+                    <m:t>xor</m:t>
                   </m:r>
                 </m:sub>
               </m:sSub>
@@ -456,13 +414,7 @@
                     <w:rPr>
                       <w:rFonts w:ascii="Cambria Math" w:hAnsi="Cambria Math"/>
                     </w:rPr>
-                    <m:t>x</m:t>
-                  </m:r>
-                  <m:r>
-                    <w:rPr>
-                      <w:rFonts w:ascii="Cambria Math" w:hAnsi="Cambria Math"/>
-                    </w:rPr>
-                    <m:t>or</m:t>
+                    <m:t>xor</m:t>
                   </m:r>
                 </m:sub>
               </m:sSub>
@@ -472,13 +424,7 @@
             <w:rPr>
               <w:rFonts w:ascii="Cambria Math" w:hAnsi="Cambria Math"/>
             </w:rPr>
-            <m:t>∘</m:t>
-          </m:r>
-          <m:r>
-            <w:rPr>
-              <w:rFonts w:ascii="Cambria Math" w:hAnsi="Cambria Math"/>
-            </w:rPr>
-            <m:t>…</m:t>
+            <m:t>∘…</m:t>
           </m:r>
         </m:oMath>
       </m:oMathPara>
@@ -506,13 +452,7 @@
             <w:rPr>
               <w:rFonts w:ascii="Cambria Math" w:hAnsi="Cambria Math"/>
             </w:rPr>
-            <m:t>O</m:t>
-          </m:r>
-          <m:r>
-            <w:rPr>
-              <w:rFonts w:ascii="Cambria Math" w:hAnsi="Cambria Math"/>
-            </w:rPr>
-            <m:t>=</m:t>
+            <m:t>O=</m:t>
           </m:r>
           <m:d>
             <m:dPr>
@@ -740,13 +680,7 @@
             <w:rPr>
               <w:rFonts w:ascii="Cambria Math" w:hAnsi="Cambria Math"/>
             </w:rPr>
-            <m:t>+</m:t>
-          </m:r>
-          <m:r>
-            <w:rPr>
-              <w:rFonts w:ascii="Cambria Math" w:hAnsi="Cambria Math"/>
-            </w:rPr>
-            <m:t>…</m:t>
+            <m:t>+…</m:t>
           </m:r>
         </m:oMath>
       </m:oMathPara>
@@ -1069,31 +1003,7 @@
           <w:rPr>
             <w:rFonts w:ascii="Cambria Math" w:hAnsi="Cambria Math"/>
           </w:rPr>
-          <m:t>A</m:t>
-        </m:r>
-        <m:r>
-          <w:rPr>
-            <w:rFonts w:ascii="Cambria Math" w:hAnsi="Cambria Math"/>
-          </w:rPr>
-          <m:t>∘</m:t>
-        </m:r>
-        <m:r>
-          <w:rPr>
-            <w:rFonts w:ascii="Cambria Math" w:hAnsi="Cambria Math"/>
-          </w:rPr>
-          <m:t>B=A</m:t>
-        </m:r>
-        <m:r>
-          <w:rPr>
-            <w:rFonts w:ascii="Cambria Math" w:hAnsi="Cambria Math"/>
-          </w:rPr>
-          <m:t>∘</m:t>
-        </m:r>
-        <m:r>
-          <w:rPr>
-            <w:rFonts w:ascii="Cambria Math" w:hAnsi="Cambria Math"/>
-          </w:rPr>
-          <m:t>B</m:t>
+          <m:t>A∘B=A∘B</m:t>
         </m:r>
       </m:oMath>
       <w:r>
@@ -1144,19 +1054,7 @@
               <w:rPr>
                 <w:rFonts w:ascii="Cambria Math" w:hAnsi="Cambria Math"/>
               </w:rPr>
-              <m:t>A</m:t>
-            </m:r>
-            <m:r>
-              <w:rPr>
-                <w:rFonts w:ascii="Cambria Math" w:hAnsi="Cambria Math"/>
-              </w:rPr>
-              <m:t>∘</m:t>
-            </m:r>
-            <m:r>
-              <w:rPr>
-                <w:rFonts w:ascii="Cambria Math" w:hAnsi="Cambria Math"/>
-              </w:rPr>
-              <m:t>B</m:t>
+              <m:t>A∘B</m:t>
             </m:r>
           </m:e>
         </m:d>
@@ -1180,19 +1078,7 @@
               <w:rPr>
                 <w:rFonts w:ascii="Cambria Math" w:hAnsi="Cambria Math"/>
               </w:rPr>
-              <m:t>A</m:t>
-            </m:r>
-            <m:r>
-              <w:rPr>
-                <w:rFonts w:ascii="Cambria Math" w:hAnsi="Cambria Math"/>
-              </w:rPr>
-              <m:t>∘</m:t>
-            </m:r>
-            <m:r>
-              <w:rPr>
-                <w:rFonts w:ascii="Cambria Math" w:hAnsi="Cambria Math"/>
-              </w:rPr>
-              <m:t>B</m:t>
+              <m:t>A∘B</m:t>
             </m:r>
           </m:e>
         </m:d>
@@ -1245,13 +1131,7 @@
               <w:rPr>
                 <w:rFonts w:ascii="Cambria Math" w:hAnsi="Cambria Math"/>
               </w:rPr>
-              <m:t>A∘</m:t>
-            </m:r>
-            <m:r>
-              <w:rPr>
-                <w:rFonts w:ascii="Cambria Math" w:hAnsi="Cambria Math"/>
-              </w:rPr>
-              <m:t>A</m:t>
+              <m:t>A∘A</m:t>
             </m:r>
           </m:e>
         </m:d>
@@ -1275,13 +1155,7 @@
               <w:rPr>
                 <w:rFonts w:ascii="Cambria Math" w:hAnsi="Cambria Math"/>
               </w:rPr>
-              <m:t>B</m:t>
-            </m:r>
-            <m:r>
-              <w:rPr>
-                <w:rFonts w:ascii="Cambria Math" w:hAnsi="Cambria Math"/>
-              </w:rPr>
-              <m:t>∘B</m:t>
+              <m:t>B∘B</m:t>
             </m:r>
           </m:e>
         </m:d>
@@ -1505,31 +1379,7 @@
           <w:rPr>
             <w:rFonts w:ascii="Cambria Math" w:hAnsi="Cambria Math"/>
           </w:rPr>
-          <m:t>=</m:t>
-        </m:r>
-        <m:r>
-          <w:rPr>
-            <w:rFonts w:ascii="Cambria Math" w:hAnsi="Cambria Math"/>
-          </w:rPr>
-          <m:t>(</m:t>
-        </m:r>
-        <m:r>
-          <w:rPr>
-            <w:rFonts w:ascii="Cambria Math" w:hAnsi="Cambria Math"/>
-          </w:rPr>
-          <m:t>A∘B</m:t>
-        </m:r>
-        <m:r>
-          <w:rPr>
-            <w:rFonts w:ascii="Cambria Math" w:hAnsi="Cambria Math"/>
-          </w:rPr>
-          <m:t>)</m:t>
-        </m:r>
-        <m:r>
-          <w:rPr>
-            <w:rFonts w:ascii="Cambria Math" w:hAnsi="Cambria Math"/>
-          </w:rPr>
-          <m:t>∘</m:t>
+          <m:t>=(A∘B)∘</m:t>
         </m:r>
         <m:d>
           <m:dPr>
@@ -1622,19 +1472,7 @@
           <w:rPr>
             <w:rFonts w:ascii="Cambria Math" w:hAnsi="Cambria Math"/>
           </w:rPr>
-          <m:t>=A</m:t>
-        </m:r>
-        <m:r>
-          <w:rPr>
-            <w:rFonts w:ascii="Cambria Math" w:hAnsi="Cambria Math"/>
-          </w:rPr>
-          <m:t>∘</m:t>
-        </m:r>
-        <m:r>
-          <w:rPr>
-            <w:rFonts w:ascii="Cambria Math" w:hAnsi="Cambria Math"/>
-          </w:rPr>
-          <m:t>A</m:t>
+          <m:t>=A∘A</m:t>
         </m:r>
       </m:oMath>
       <w:r>
@@ -1660,7 +1498,7 @@
     </w:p>
     <w:p>
       <w:pPr>
-        <w:pStyle w:val="a3"/>
+        <w:pStyle w:val="ListParagraph"/>
         <w:numPr>
           <w:ilvl w:val="0"/>
           <w:numId w:val="16"/>
@@ -1671,10 +1509,12 @@
         <w:lastRenderedPageBreak/>
         <w:t>Schematic Graph</w:t>
       </w:r>
+      <w:bookmarkStart w:id="0" w:name="_Hlk84857911"/>
+      <w:bookmarkEnd w:id="0"/>
     </w:p>
     <w:p>
       <w:pPr>
-        <w:pStyle w:val="a3"/>
+        <w:pStyle w:val="ListParagraph"/>
         <w:spacing w:line="259" w:lineRule="auto"/>
         <w:ind w:left="1440"/>
         <w:rPr>
@@ -1757,7 +1597,7 @@
     </w:p>
     <w:p>
       <w:pPr>
-        <w:pStyle w:val="a3"/>
+        <w:pStyle w:val="ListParagraph"/>
         <w:spacing w:line="259" w:lineRule="auto"/>
         <w:ind w:left="1440"/>
       </w:pPr>
@@ -1845,7 +1685,7 @@
     </w:p>
     <w:p>
       <w:pPr>
-        <w:pStyle w:val="2"/>
+        <w:pStyle w:val="Heading2"/>
         <w:numPr>
           <w:ilvl w:val="0"/>
           <w:numId w:val="8"/>
@@ -1861,7 +1701,7 @@
     </w:p>
     <w:p>
       <w:pPr>
-        <w:pStyle w:val="2"/>
+        <w:pStyle w:val="Heading2"/>
         <w:numPr>
           <w:ilvl w:val="0"/>
           <w:numId w:val="8"/>
@@ -1876,7 +1716,7 @@
     </w:p>
     <w:p>
       <w:pPr>
-        <w:pStyle w:val="2"/>
+        <w:pStyle w:val="Heading2"/>
         <w:numPr>
           <w:ilvl w:val="0"/>
           <w:numId w:val="8"/>
@@ -1911,7 +1751,7 @@
     </w:p>
     <w:p>
       <w:pPr>
-        <w:pStyle w:val="2"/>
+        <w:pStyle w:val="Heading2"/>
         <w:numPr>
           <w:ilvl w:val="0"/>
           <w:numId w:val="8"/>
@@ -1930,7 +1770,7 @@
     </w:p>
     <w:p>
       <w:pPr>
-        <w:pStyle w:val="a3"/>
+        <w:pStyle w:val="ListParagraph"/>
         <w:numPr>
           <w:ilvl w:val="0"/>
           <w:numId w:val="23"/>
@@ -1979,13 +1819,82 @@
     </w:p>
     <w:p>
       <w:pPr>
-        <w:pStyle w:val="a3"/>
+        <w:pStyle w:val="ListParagraph"/>
         <w:numPr>
           <w:ilvl w:val="0"/>
           <w:numId w:val="23"/>
         </w:numPr>
       </w:pPr>
       <w:r>
+        <w:rPr>
+          <w:noProof/>
+          <w:sz w:val="40"/>
+          <w:szCs w:val="40"/>
+        </w:rPr>
+        <w:drawing>
+          <wp:anchor distT="0" distB="0" distL="114300" distR="114300" simplePos="0" relativeHeight="251660288" behindDoc="0" locked="0" layoutInCell="1" allowOverlap="1" wp14:anchorId="22BAF9ED" wp14:editId="42603FBC">
+            <wp:simplePos x="0" y="0"/>
+            <wp:positionH relativeFrom="margin">
+              <wp:align>left</wp:align>
+            </wp:positionH>
+            <wp:positionV relativeFrom="paragraph">
+              <wp:posOffset>380365</wp:posOffset>
+            </wp:positionV>
+            <wp:extent cx="6213475" cy="5791200"/>
+            <wp:effectExtent l="0" t="0" r="0" b="0"/>
+            <wp:wrapTopAndBottom/>
+            <wp:docPr id="3" name="Picture 3"/>
+            <wp:cNvGraphicFramePr>
+              <a:graphicFrameLocks xmlns:a="http://schemas.openxmlformats.org/drawingml/2006/main" noChangeAspect="1"/>
+            </wp:cNvGraphicFramePr>
+            <a:graphic xmlns:a="http://schemas.openxmlformats.org/drawingml/2006/main">
+              <a:graphicData uri="http://schemas.openxmlformats.org/drawingml/2006/picture">
+                <pic:pic xmlns:pic="http://schemas.openxmlformats.org/drawingml/2006/picture">
+                  <pic:nvPicPr>
+                    <pic:cNvPr id="0" name="Picture 1"/>
+                    <pic:cNvPicPr>
+                      <a:picLocks noChangeAspect="1" noChangeArrowheads="1"/>
+                    </pic:cNvPicPr>
+                  </pic:nvPicPr>
+                  <pic:blipFill>
+                    <a:blip r:embed="rId7">
+                      <a:extLst>
+                        <a:ext uri="{28A0092B-C50C-407E-A947-70E740481C1C}">
+                          <a14:useLocalDpi xmlns:a14="http://schemas.microsoft.com/office/drawing/2010/main" val="0"/>
+                        </a:ext>
+                      </a:extLst>
+                    </a:blip>
+                    <a:srcRect/>
+                    <a:stretch>
+                      <a:fillRect/>
+                    </a:stretch>
+                  </pic:blipFill>
+                  <pic:spPr bwMode="auto">
+                    <a:xfrm>
+                      <a:off x="0" y="0"/>
+                      <a:ext cx="6213475" cy="5791200"/>
+                    </a:xfrm>
+                    <a:prstGeom prst="rect">
+                      <a:avLst/>
+                    </a:prstGeom>
+                    <a:noFill/>
+                    <a:ln>
+                      <a:noFill/>
+                    </a:ln>
+                  </pic:spPr>
+                </pic:pic>
+              </a:graphicData>
+            </a:graphic>
+            <wp14:sizeRelH relativeFrom="margin">
+              <wp14:pctWidth>0</wp14:pctWidth>
+            </wp14:sizeRelH>
+            <wp14:sizeRelV relativeFrom="margin">
+              <wp14:pctHeight>0</wp14:pctHeight>
+            </wp14:sizeRelV>
+          </wp:anchor>
+        </w:drawing>
+      </w:r>
+      <w:r>
         <w:t>Schematic Graph</w:t>
       </w:r>
       <w:r>
@@ -1994,16 +1903,13 @@
     </w:p>
     <w:p>
       <w:pPr>
-        <w:pStyle w:val="a3"/>
+        <w:pStyle w:val="ListParagraph"/>
         <w:ind w:left="1320"/>
       </w:pPr>
-      <w:r>
-        <w:t>WIP.</w:t>
-      </w:r>
     </w:p>
     <w:p>
       <w:pPr>
-        <w:pStyle w:val="a3"/>
+        <w:pStyle w:val="ListParagraph"/>
         <w:numPr>
           <w:ilvl w:val="0"/>
           <w:numId w:val="23"/>
@@ -2011,6 +1917,7 @@
         <w:spacing w:line="259" w:lineRule="auto"/>
       </w:pPr>
       <w:r>
+        <w:lastRenderedPageBreak/>
         <w:t>How it works?</w:t>
       </w:r>
     </w:p>
@@ -2995,7 +2902,7 @@
     </w:p>
     <w:p>
       <w:pPr>
-        <w:pStyle w:val="a3"/>
+        <w:pStyle w:val="ListParagraph"/>
         <w:numPr>
           <w:ilvl w:val="0"/>
           <w:numId w:val="23"/>
@@ -3030,11 +2937,7 @@
         <w:ind w:left="960" w:firstLine="480"/>
       </w:pPr>
       <w:r>
-        <w:t xml:space="preserve">Since ripple adder is combinatorial circuit, we shall reform the circuit to a </w:t>
-      </w:r>
-      <w:r>
-        <w:lastRenderedPageBreak/>
-        <w:t>DAG (Direction Acyclic Graph) by replacing gates with nodes and wires with edges.</w:t>
+        <w:t>Since ripple adder is combinatorial circuit, we shall reform the circuit to a DAG (Direction Acyclic Graph) by replacing gates with nodes and wires with edges.</w:t>
       </w:r>
     </w:p>
     <w:p>
@@ -3291,7 +3194,11 @@
         <w:t xml:space="preserve">In practice, </w:t>
       </w:r>
       <w:r>
-        <w:t>we divide CLA to smaller CLAs. Smaller CLAs leads to less gates thus less power consumption. In this case, we sacrificed time to consume less space.</w:t>
+        <w:t xml:space="preserve">we divide CLA to smaller CLAs. Smaller CLAs leads to less gates </w:t>
+      </w:r>
+      <w:r>
+        <w:lastRenderedPageBreak/>
+        <w:t>thus less power consumption. In this case, we sacrificed time to consume less space.</w:t>
       </w:r>
     </w:p>
     <w:p>
@@ -3498,7 +3405,7 @@
     </w:p>
     <w:p>
       <w:pPr>
-        <w:pStyle w:val="2"/>
+        <w:pStyle w:val="Heading2"/>
         <w:numPr>
           <w:ilvl w:val="0"/>
           <w:numId w:val="8"/>
@@ -3525,7 +3432,7 @@
     </w:p>
     <w:p>
       <w:pPr>
-        <w:pStyle w:val="a3"/>
+        <w:pStyle w:val="ListParagraph"/>
         <w:numPr>
           <w:ilvl w:val="0"/>
           <w:numId w:val="24"/>
@@ -3542,1486 +3449,12 @@
         <w:ind w:left="960" w:firstLine="480"/>
       </w:pPr>
       <w:r>
-        <w:t xml:space="preserve">We know that </w:t>
-      </w:r>
-      <m:oMath>
-        <m:r>
-          <w:rPr>
-            <w:rFonts w:ascii="Cambria Math" w:hAnsi="Cambria Math"/>
-          </w:rPr>
-          <m:t>P=</m:t>
-        </m:r>
-        <m:nary>
-          <m:naryPr>
-            <m:chr m:val="∑"/>
-            <m:supHide m:val="1"/>
-            <m:ctrlPr>
-              <w:rPr>
-                <w:rFonts w:ascii="Cambria Math" w:hAnsi="Cambria Math"/>
-              </w:rPr>
-            </m:ctrlPr>
-          </m:naryPr>
-          <m:sub>
-            <m:r>
-              <w:rPr>
-                <w:rFonts w:ascii="Cambria Math" w:hAnsi="Cambria Math"/>
-              </w:rPr>
-              <m:t>i</m:t>
-            </m:r>
-            <m:ctrlPr>
-              <w:rPr>
-                <w:rFonts w:ascii="Cambria Math" w:hAnsi="Cambria Math"/>
-                <w:i/>
-              </w:rPr>
-            </m:ctrlPr>
-          </m:sub>
-          <m:sup>
-            <m:ctrlPr>
-              <w:rPr>
-                <w:rFonts w:ascii="Cambria Math" w:hAnsi="Cambria Math"/>
-                <w:i/>
-              </w:rPr>
-            </m:ctrlPr>
-          </m:sup>
-          <m:e>
-            <m:nary>
-              <m:naryPr>
-                <m:chr m:val="∑"/>
-                <m:supHide m:val="1"/>
-                <m:ctrlPr>
-                  <w:rPr>
-                    <w:rFonts w:ascii="Cambria Math" w:hAnsi="Cambria Math"/>
-                  </w:rPr>
-                </m:ctrlPr>
-              </m:naryPr>
-              <m:sub>
-                <m:r>
-                  <w:rPr>
-                    <w:rFonts w:ascii="Cambria Math" w:hAnsi="Cambria Math"/>
-                  </w:rPr>
-                  <m:t>j</m:t>
-                </m:r>
-                <m:ctrlPr>
-                  <w:rPr>
-                    <w:rFonts w:ascii="Cambria Math" w:hAnsi="Cambria Math"/>
-                    <w:i/>
-                  </w:rPr>
-                </m:ctrlPr>
-              </m:sub>
-              <m:sup>
-                <m:ctrlPr>
-                  <w:rPr>
-                    <w:rFonts w:ascii="Cambria Math" w:hAnsi="Cambria Math"/>
-                    <w:i/>
-                  </w:rPr>
-                </m:ctrlPr>
-              </m:sup>
-              <m:e>
-                <m:sSub>
-                  <m:sSubPr>
-                    <m:ctrlPr>
-                      <w:rPr>
-                        <w:rFonts w:ascii="Cambria Math" w:hAnsi="Cambria Math"/>
-                        <w:i/>
-                      </w:rPr>
-                    </m:ctrlPr>
-                  </m:sSubPr>
-                  <m:e>
-                    <m:r>
-                      <w:rPr>
-                        <w:rFonts w:ascii="Cambria Math" w:hAnsi="Cambria Math"/>
-                      </w:rPr>
-                      <m:t>A</m:t>
-                    </m:r>
-                  </m:e>
-                  <m:sub>
-                    <m:r>
-                      <w:rPr>
-                        <w:rFonts w:ascii="Cambria Math" w:hAnsi="Cambria Math"/>
-                      </w:rPr>
-                      <m:t>i</m:t>
-                    </m:r>
-                  </m:sub>
-                </m:sSub>
-                <m:ctrlPr>
-                  <w:rPr>
-                    <w:rFonts w:ascii="Cambria Math" w:hAnsi="Cambria Math"/>
-                    <w:i/>
-                  </w:rPr>
-                </m:ctrlPr>
-              </m:e>
-            </m:nary>
-            <m:ctrlPr>
-              <w:rPr>
-                <w:rFonts w:ascii="Cambria Math" w:hAnsi="Cambria Math"/>
-                <w:i/>
-              </w:rPr>
-            </m:ctrlPr>
-          </m:e>
-        </m:nary>
-        <m:r>
-          <m:rPr>
-            <m:sty m:val="p"/>
-          </m:rPr>
-          <w:rPr>
-            <w:rFonts w:ascii="Cambria Math" w:hAnsi="Cambria Math"/>
-          </w:rPr>
-          <m:t>⋅</m:t>
-        </m:r>
-        <m:sSub>
-          <m:sSubPr>
-            <m:ctrlPr>
-              <w:rPr>
-                <w:rFonts w:ascii="Cambria Math" w:hAnsi="Cambria Math"/>
-                <w:i/>
-              </w:rPr>
-            </m:ctrlPr>
-          </m:sSubPr>
-          <m:e>
-            <m:r>
-              <w:rPr>
-                <w:rFonts w:ascii="Cambria Math" w:hAnsi="Cambria Math"/>
-              </w:rPr>
-              <m:t>B</m:t>
-            </m:r>
-            <m:ctrlPr>
-              <w:rPr>
-                <w:rFonts w:ascii="Cambria Math" w:hAnsi="Cambria Math"/>
-              </w:rPr>
-            </m:ctrlPr>
-          </m:e>
-          <m:sub>
-            <m:r>
-              <w:rPr>
-                <w:rFonts w:ascii="Cambria Math" w:hAnsi="Cambria Math"/>
-              </w:rPr>
-              <m:t>j</m:t>
-            </m:r>
-          </m:sub>
-        </m:sSub>
-        <m:r>
-          <m:rPr>
-            <m:sty m:val="p"/>
-          </m:rPr>
-          <w:rPr>
-            <w:rFonts w:ascii="Cambria Math" w:hAnsi="Cambria Math"/>
-          </w:rPr>
-          <m:t>⋅</m:t>
-        </m:r>
-        <m:sSup>
-          <m:sSupPr>
-            <m:ctrlPr>
-              <w:rPr>
-                <w:rFonts w:ascii="Cambria Math" w:hAnsi="Cambria Math"/>
-                <w:i/>
-              </w:rPr>
-            </m:ctrlPr>
-          </m:sSupPr>
-          <m:e>
-            <m:r>
-              <w:rPr>
-                <w:rFonts w:ascii="Cambria Math" w:hAnsi="Cambria Math"/>
-              </w:rPr>
-              <m:t>2</m:t>
-            </m:r>
-            <m:ctrlPr>
-              <w:rPr>
-                <w:rFonts w:ascii="Cambria Math" w:hAnsi="Cambria Math"/>
-              </w:rPr>
-            </m:ctrlPr>
-          </m:e>
-          <m:sup>
-            <m:r>
-              <w:rPr>
-                <w:rFonts w:ascii="Cambria Math" w:hAnsi="Cambria Math"/>
-              </w:rPr>
-              <m:t>i+j</m:t>
-            </m:r>
-          </m:sup>
-        </m:sSup>
-      </m:oMath>
-      <w:r>
-        <w:t xml:space="preserve"> where </w:t>
-      </w:r>
-      <m:oMath>
-        <m:r>
-          <w:rPr>
-            <w:rFonts w:ascii="Cambria Math" w:hAnsi="Cambria Math"/>
-          </w:rPr>
-          <m:t>P</m:t>
-        </m:r>
-      </m:oMath>
-      <w:r>
-        <w:t xml:space="preserve"> is the product of </w:t>
-      </w:r>
-      <m:oMath>
-        <m:r>
-          <w:rPr>
-            <w:rFonts w:ascii="Cambria Math" w:hAnsi="Cambria Math"/>
-          </w:rPr>
-          <m:t>A</m:t>
-        </m:r>
-      </m:oMath>
-      <w:r>
-        <w:t xml:space="preserve"> and </w:t>
-      </w:r>
-      <m:oMath>
-        <m:r>
-          <w:rPr>
-            <w:rFonts w:ascii="Cambria Math" w:hAnsi="Cambria Math"/>
-          </w:rPr>
-          <m:t>B</m:t>
-        </m:r>
-      </m:oMath>
-      <w:r>
-        <w:t>. Reform the equation, we have</w:t>
+        <w:t>Follow the given spec &amp; brute force implementation. Also, the 1-bit multiplication can be implemented by AND gate.</w:t>
       </w:r>
     </w:p>
     <w:p>
       <w:pPr>
-        <w:spacing w:line="259" w:lineRule="auto"/>
-        <w:ind w:left="960" w:firstLine="480"/>
-      </w:pPr>
-      <m:oMathPara>
-        <m:oMath>
-          <m:r>
-            <w:rPr>
-              <w:rFonts w:ascii="Cambria Math" w:hAnsi="Cambria Math"/>
-            </w:rPr>
-            <m:t>P=</m:t>
-          </m:r>
-          <m:nary>
-            <m:naryPr>
-              <m:chr m:val="∑"/>
-              <m:supHide m:val="1"/>
-              <m:ctrlPr>
-                <w:rPr>
-                  <w:rFonts w:ascii="Cambria Math" w:hAnsi="Cambria Math"/>
-                </w:rPr>
-              </m:ctrlPr>
-            </m:naryPr>
-            <m:sub>
-              <m:r>
-                <m:rPr>
-                  <m:sty m:val="p"/>
-                </m:rPr>
-                <w:rPr>
-                  <w:rFonts w:ascii="Cambria Math" w:hAnsi="Cambria Math"/>
-                </w:rPr>
-                <m:t>i</m:t>
-              </m:r>
-            </m:sub>
-            <m:sup/>
-            <m:e>
-              <m:sSup>
-                <m:sSupPr>
-                  <m:ctrlPr>
-                    <w:rPr>
-                      <w:rFonts w:ascii="Cambria Math" w:hAnsi="Cambria Math"/>
-                    </w:rPr>
-                  </m:ctrlPr>
-                </m:sSupPr>
-                <m:e>
-                  <m:r>
-                    <m:rPr>
-                      <m:sty m:val="p"/>
-                    </m:rPr>
-                    <w:rPr>
-                      <w:rFonts w:ascii="Cambria Math" w:hAnsi="Cambria Math"/>
-                    </w:rPr>
-                    <m:t>2</m:t>
-                  </m:r>
-                </m:e>
-                <m:sup>
-                  <m:r>
-                    <m:rPr>
-                      <m:sty m:val="p"/>
-                    </m:rPr>
-                    <w:rPr>
-                      <w:rFonts w:ascii="Cambria Math" w:hAnsi="Cambria Math"/>
-                    </w:rPr>
-                    <m:t>i</m:t>
-                  </m:r>
-                </m:sup>
-              </m:sSup>
-              <m:nary>
-                <m:naryPr>
-                  <m:chr m:val="∑"/>
-                  <m:supHide m:val="1"/>
-                  <m:ctrlPr>
-                    <w:rPr>
-                      <w:rFonts w:ascii="Cambria Math" w:hAnsi="Cambria Math"/>
-                    </w:rPr>
-                  </m:ctrlPr>
-                </m:naryPr>
-                <m:sub>
-                  <m:r>
-                    <m:rPr>
-                      <m:sty m:val="p"/>
-                    </m:rPr>
-                    <w:rPr>
-                      <w:rFonts w:ascii="Cambria Math" w:hAnsi="Cambria Math"/>
-                    </w:rPr>
-                    <m:t>j</m:t>
-                  </m:r>
-                </m:sub>
-                <m:sup/>
-                <m:e>
-                  <m:sSup>
-                    <m:sSupPr>
-                      <m:ctrlPr>
-                        <w:rPr>
-                          <w:rFonts w:ascii="Cambria Math" w:hAnsi="Cambria Math"/>
-                        </w:rPr>
-                      </m:ctrlPr>
-                    </m:sSupPr>
-                    <m:e>
-                      <m:r>
-                        <m:rPr>
-                          <m:sty m:val="p"/>
-                        </m:rPr>
-                        <w:rPr>
-                          <w:rFonts w:ascii="Cambria Math" w:hAnsi="Cambria Math"/>
-                        </w:rPr>
-                        <m:t>2</m:t>
-                      </m:r>
-                    </m:e>
-                    <m:sup>
-                      <m:r>
-                        <m:rPr>
-                          <m:sty m:val="p"/>
-                        </m:rPr>
-                        <w:rPr>
-                          <w:rFonts w:ascii="Cambria Math" w:hAnsi="Cambria Math"/>
-                        </w:rPr>
-                        <m:t>j</m:t>
-                      </m:r>
-                    </m:sup>
-                  </m:sSup>
-                  <m:r>
-                    <m:rPr>
-                      <m:sty m:val="p"/>
-                    </m:rPr>
-                    <w:rPr>
-                      <w:rFonts w:ascii="Cambria Math" w:hAnsi="Cambria Math"/>
-                    </w:rPr>
-                    <m:t>⋅</m:t>
-                  </m:r>
-                  <m:sSub>
-                    <m:sSubPr>
-                      <m:ctrlPr>
-                        <w:rPr>
-                          <w:rFonts w:ascii="Cambria Math" w:hAnsi="Cambria Math"/>
-                        </w:rPr>
-                      </m:ctrlPr>
-                    </m:sSubPr>
-                    <m:e>
-                      <m:r>
-                        <m:rPr>
-                          <m:sty m:val="p"/>
-                        </m:rPr>
-                        <w:rPr>
-                          <w:rFonts w:ascii="Cambria Math" w:hAnsi="Cambria Math"/>
-                        </w:rPr>
-                        <m:t>A</m:t>
-                      </m:r>
-                    </m:e>
-                    <m:sub>
-                      <m:r>
-                        <m:rPr>
-                          <m:sty m:val="p"/>
-                        </m:rPr>
-                        <w:rPr>
-                          <w:rFonts w:ascii="Cambria Math" w:hAnsi="Cambria Math"/>
-                        </w:rPr>
-                        <m:t>i</m:t>
-                      </m:r>
-                    </m:sub>
-                  </m:sSub>
-                </m:e>
-              </m:nary>
-            </m:e>
-          </m:nary>
-          <m:r>
-            <m:rPr>
-              <m:sty m:val="p"/>
-            </m:rPr>
-            <w:rPr>
-              <w:rFonts w:ascii="Cambria Math" w:hAnsi="Cambria Math"/>
-            </w:rPr>
-            <m:t>⋅</m:t>
-          </m:r>
-          <m:sSub>
-            <m:sSubPr>
-              <m:ctrlPr>
-                <w:rPr>
-                  <w:rFonts w:ascii="Cambria Math" w:hAnsi="Cambria Math"/>
-                </w:rPr>
-              </m:ctrlPr>
-            </m:sSubPr>
-            <m:e>
-              <m:r>
-                <m:rPr>
-                  <m:sty m:val="p"/>
-                </m:rPr>
-                <w:rPr>
-                  <w:rFonts w:ascii="Cambria Math" w:hAnsi="Cambria Math"/>
-                </w:rPr>
-                <m:t>B</m:t>
-              </m:r>
-            </m:e>
-            <m:sub>
-              <m:r>
-                <m:rPr>
-                  <m:sty m:val="p"/>
-                </m:rPr>
-                <w:rPr>
-                  <w:rFonts w:ascii="Cambria Math" w:hAnsi="Cambria Math"/>
-                </w:rPr>
-                <m:t>j</m:t>
-              </m:r>
-            </m:sub>
-          </m:sSub>
-        </m:oMath>
-      </m:oMathPara>
-    </w:p>
-    <w:p>
-      <w:pPr>
-        <w:spacing w:line="259" w:lineRule="auto"/>
-        <w:ind w:left="960" w:firstLine="480"/>
-      </w:pPr>
-      <w:r>
-        <w:t xml:space="preserve">Since we are implementing a 4-bit </w:t>
-      </w:r>
-      <w:proofErr w:type="spellStart"/>
-      <w:r>
-        <w:t>multipler</w:t>
-      </w:r>
-      <w:proofErr w:type="spellEnd"/>
-      <w:r>
-        <w:t>, the final product can always be stored with 8-bits. Thus, the 8-bit CLA previously designed could come handy.</w:t>
-      </w:r>
-    </w:p>
-    <w:p>
-      <w:pPr>
-        <w:spacing w:line="259" w:lineRule="auto"/>
-        <w:ind w:left="960" w:firstLine="480"/>
-      </w:pPr>
-      <w:r>
-        <w:t xml:space="preserve">We have only 4-bits to product, that is, there is only 16 terms of </w:t>
-      </w:r>
-      <m:oMath>
-        <m:sSub>
-          <m:sSubPr>
-            <m:ctrlPr>
-              <w:rPr>
-                <w:rFonts w:ascii="Cambria Math" w:hAnsi="Cambria Math"/>
-              </w:rPr>
-            </m:ctrlPr>
-          </m:sSubPr>
-          <m:e>
-            <m:r>
-              <m:rPr>
-                <m:sty m:val="p"/>
-              </m:rPr>
-              <w:rPr>
-                <w:rFonts w:ascii="Cambria Math" w:hAnsi="Cambria Math"/>
-              </w:rPr>
-              <m:t>A</m:t>
-            </m:r>
-          </m:e>
-          <m:sub>
-            <m:r>
-              <m:rPr>
-                <m:sty m:val="p"/>
-              </m:rPr>
-              <w:rPr>
-                <w:rFonts w:ascii="Cambria Math" w:hAnsi="Cambria Math"/>
-              </w:rPr>
-              <m:t>i</m:t>
-            </m:r>
-          </m:sub>
-        </m:sSub>
-        <m:r>
-          <m:rPr>
-            <m:sty m:val="p"/>
-          </m:rPr>
-          <w:rPr>
-            <w:rFonts w:ascii="Cambria Math" w:hAnsi="Cambria Math"/>
-          </w:rPr>
-          <m:t>⋅</m:t>
-        </m:r>
-        <m:sSub>
-          <m:sSubPr>
-            <m:ctrlPr>
-              <w:rPr>
-                <w:rFonts w:ascii="Cambria Math" w:hAnsi="Cambria Math"/>
-              </w:rPr>
-            </m:ctrlPr>
-          </m:sSubPr>
-          <m:e>
-            <m:r>
-              <m:rPr>
-                <m:sty m:val="p"/>
-              </m:rPr>
-              <w:rPr>
-                <w:rFonts w:ascii="Cambria Math" w:hAnsi="Cambria Math"/>
-              </w:rPr>
-              <m:t>B</m:t>
-            </m:r>
-          </m:e>
-          <m:sub>
-            <m:r>
-              <m:rPr>
-                <m:sty m:val="p"/>
-              </m:rPr>
-              <w:rPr>
-                <w:rFonts w:ascii="Cambria Math" w:hAnsi="Cambria Math"/>
-              </w:rPr>
-              <m:t>j</m:t>
-            </m:r>
-          </m:sub>
-        </m:sSub>
-      </m:oMath>
-      <w:r>
-        <w:t xml:space="preserve">, which can be easily brute forced. The term </w:t>
-      </w:r>
-      <m:oMath>
-        <m:sSup>
-          <m:sSupPr>
-            <m:ctrlPr>
-              <w:rPr>
-                <w:rFonts w:ascii="Cambria Math" w:hAnsi="Cambria Math"/>
-              </w:rPr>
-            </m:ctrlPr>
-          </m:sSupPr>
-          <m:e>
-            <m:r>
-              <m:rPr>
-                <m:sty m:val="p"/>
-              </m:rPr>
-              <w:rPr>
-                <w:rFonts w:ascii="Cambria Math" w:hAnsi="Cambria Math"/>
-              </w:rPr>
-              <m:t>2</m:t>
-            </m:r>
-          </m:e>
-          <m:sup>
-            <m:r>
-              <m:rPr>
-                <m:sty m:val="p"/>
-              </m:rPr>
-              <w:rPr>
-                <w:rFonts w:ascii="Cambria Math" w:hAnsi="Cambria Math"/>
-              </w:rPr>
-              <m:t>j</m:t>
-            </m:r>
-          </m:sup>
-        </m:sSup>
-      </m:oMath>
-      <w:r>
-        <w:t xml:space="preserve"> is frankly shifting </w:t>
-      </w:r>
-      <m:oMath>
-        <m:sSub>
-          <m:sSubPr>
-            <m:ctrlPr>
-              <w:rPr>
-                <w:rFonts w:ascii="Cambria Math" w:hAnsi="Cambria Math"/>
-              </w:rPr>
-            </m:ctrlPr>
-          </m:sSubPr>
-          <m:e>
-            <m:r>
-              <m:rPr>
-                <m:sty m:val="p"/>
-              </m:rPr>
-              <w:rPr>
-                <w:rFonts w:ascii="Cambria Math" w:hAnsi="Cambria Math"/>
-              </w:rPr>
-              <m:t>A</m:t>
-            </m:r>
-          </m:e>
-          <m:sub>
-            <m:r>
-              <m:rPr>
-                <m:sty m:val="p"/>
-              </m:rPr>
-              <w:rPr>
-                <w:rFonts w:ascii="Cambria Math" w:hAnsi="Cambria Math"/>
-              </w:rPr>
-              <m:t>i</m:t>
-            </m:r>
-          </m:sub>
-        </m:sSub>
-        <m:r>
-          <m:rPr>
-            <m:sty m:val="p"/>
-          </m:rPr>
-          <w:rPr>
-            <w:rFonts w:ascii="Cambria Math" w:hAnsi="Cambria Math"/>
-          </w:rPr>
-          <m:t>⋅</m:t>
-        </m:r>
-        <m:sSub>
-          <m:sSubPr>
-            <m:ctrlPr>
-              <w:rPr>
-                <w:rFonts w:ascii="Cambria Math" w:hAnsi="Cambria Math"/>
-              </w:rPr>
-            </m:ctrlPr>
-          </m:sSubPr>
-          <m:e>
-            <m:r>
-              <m:rPr>
-                <m:sty m:val="p"/>
-              </m:rPr>
-              <w:rPr>
-                <w:rFonts w:ascii="Cambria Math" w:hAnsi="Cambria Math"/>
-              </w:rPr>
-              <m:t>B</m:t>
-            </m:r>
-          </m:e>
-          <m:sub>
-            <m:r>
-              <m:rPr>
-                <m:sty m:val="p"/>
-              </m:rPr>
-              <w:rPr>
-                <w:rFonts w:ascii="Cambria Math" w:hAnsi="Cambria Math"/>
-              </w:rPr>
-              <m:t>j</m:t>
-            </m:r>
-          </m:sub>
-        </m:sSub>
-      </m:oMath>
-      <w:r>
-        <w:t xml:space="preserve"> left </w:t>
-      </w:r>
-      <m:oMath>
-        <m:r>
-          <w:rPr>
-            <w:rFonts w:ascii="Cambria Math" w:hAnsi="Cambria Math"/>
-          </w:rPr>
-          <m:t>j</m:t>
-        </m:r>
-      </m:oMath>
-      <w:r>
-        <w:t xml:space="preserve"> bits and the term </w:t>
-      </w:r>
-      <m:oMath>
-        <m:sSup>
-          <m:sSupPr>
-            <m:ctrlPr>
-              <w:rPr>
-                <w:rFonts w:ascii="Cambria Math" w:hAnsi="Cambria Math"/>
-              </w:rPr>
-            </m:ctrlPr>
-          </m:sSupPr>
-          <m:e>
-            <m:r>
-              <m:rPr>
-                <m:sty m:val="p"/>
-              </m:rPr>
-              <w:rPr>
-                <w:rFonts w:ascii="Cambria Math" w:hAnsi="Cambria Math"/>
-              </w:rPr>
-              <m:t>2</m:t>
-            </m:r>
-          </m:e>
-          <m:sup>
-            <m:r>
-              <m:rPr>
-                <m:sty m:val="p"/>
-              </m:rPr>
-              <w:rPr>
-                <w:rFonts w:ascii="Cambria Math" w:hAnsi="Cambria Math"/>
-              </w:rPr>
-              <m:t>i</m:t>
-            </m:r>
-          </m:sup>
-        </m:sSup>
-      </m:oMath>
-      <w:r>
-        <w:t xml:space="preserve"> is shifting </w:t>
-      </w:r>
-      <m:oMath>
-        <m:nary>
-          <m:naryPr>
-            <m:chr m:val="∑"/>
-            <m:supHide m:val="1"/>
-            <m:ctrlPr>
-              <w:rPr>
-                <w:rFonts w:ascii="Cambria Math" w:hAnsi="Cambria Math"/>
-              </w:rPr>
-            </m:ctrlPr>
-          </m:naryPr>
-          <m:sub>
-            <m:r>
-              <m:rPr>
-                <m:sty m:val="p"/>
-              </m:rPr>
-              <w:rPr>
-                <w:rFonts w:ascii="Cambria Math" w:hAnsi="Cambria Math"/>
-              </w:rPr>
-              <m:t>j</m:t>
-            </m:r>
-          </m:sub>
-          <m:sup/>
-          <m:e>
-            <m:sSup>
-              <m:sSupPr>
-                <m:ctrlPr>
-                  <w:rPr>
-                    <w:rFonts w:ascii="Cambria Math" w:hAnsi="Cambria Math"/>
-                  </w:rPr>
-                </m:ctrlPr>
-              </m:sSupPr>
-              <m:e>
-                <m:r>
-                  <m:rPr>
-                    <m:sty m:val="p"/>
-                  </m:rPr>
-                  <w:rPr>
-                    <w:rFonts w:ascii="Cambria Math" w:hAnsi="Cambria Math"/>
-                  </w:rPr>
-                  <m:t>2</m:t>
-                </m:r>
-              </m:e>
-              <m:sup>
-                <m:r>
-                  <m:rPr>
-                    <m:sty m:val="p"/>
-                  </m:rPr>
-                  <w:rPr>
-                    <w:rFonts w:ascii="Cambria Math" w:hAnsi="Cambria Math"/>
-                  </w:rPr>
-                  <m:t>j</m:t>
-                </m:r>
-              </m:sup>
-            </m:sSup>
-            <m:r>
-              <m:rPr>
-                <m:sty m:val="p"/>
-              </m:rPr>
-              <w:rPr>
-                <w:rFonts w:ascii="Cambria Math" w:hAnsi="Cambria Math"/>
-              </w:rPr>
-              <m:t>⋅</m:t>
-            </m:r>
-            <m:sSub>
-              <m:sSubPr>
-                <m:ctrlPr>
-                  <w:rPr>
-                    <w:rFonts w:ascii="Cambria Math" w:hAnsi="Cambria Math"/>
-                  </w:rPr>
-                </m:ctrlPr>
-              </m:sSubPr>
-              <m:e>
-                <m:r>
-                  <m:rPr>
-                    <m:sty m:val="p"/>
-                  </m:rPr>
-                  <w:rPr>
-                    <w:rFonts w:ascii="Cambria Math" w:hAnsi="Cambria Math"/>
-                  </w:rPr>
-                  <m:t>A</m:t>
-                </m:r>
-              </m:e>
-              <m:sub>
-                <m:r>
-                  <m:rPr>
-                    <m:sty m:val="p"/>
-                  </m:rPr>
-                  <w:rPr>
-                    <w:rFonts w:ascii="Cambria Math" w:hAnsi="Cambria Math"/>
-                  </w:rPr>
-                  <m:t>i</m:t>
-                </m:r>
-              </m:sub>
-            </m:sSub>
-          </m:e>
-        </m:nary>
-        <m:r>
-          <m:rPr>
-            <m:sty m:val="p"/>
-          </m:rPr>
-          <w:rPr>
-            <w:rFonts w:ascii="Cambria Math" w:hAnsi="Cambria Math"/>
-          </w:rPr>
-          <m:t>⋅</m:t>
-        </m:r>
-        <m:sSub>
-          <m:sSubPr>
-            <m:ctrlPr>
-              <w:rPr>
-                <w:rFonts w:ascii="Cambria Math" w:hAnsi="Cambria Math"/>
-                <w:i/>
-              </w:rPr>
-            </m:ctrlPr>
-          </m:sSubPr>
-          <m:e>
-            <m:r>
-              <w:rPr>
-                <w:rFonts w:ascii="Cambria Math" w:hAnsi="Cambria Math"/>
-              </w:rPr>
-              <m:t>B</m:t>
-            </m:r>
-            <m:ctrlPr>
-              <w:rPr>
-                <w:rFonts w:ascii="Cambria Math" w:hAnsi="Cambria Math"/>
-              </w:rPr>
-            </m:ctrlPr>
-          </m:e>
-          <m:sub>
-            <m:r>
-              <w:rPr>
-                <w:rFonts w:ascii="Cambria Math" w:hAnsi="Cambria Math"/>
-              </w:rPr>
-              <m:t>j</m:t>
-            </m:r>
-          </m:sub>
-        </m:sSub>
-      </m:oMath>
-      <w:r>
-        <w:t xml:space="preserve"> left </w:t>
-      </w:r>
-      <m:oMath>
-        <m:r>
-          <w:rPr>
-            <w:rFonts w:ascii="Cambria Math" w:hAnsi="Cambria Math"/>
-          </w:rPr>
-          <m:t>i</m:t>
-        </m:r>
-      </m:oMath>
-      <w:r>
-        <w:t xml:space="preserve"> bits.</w:t>
-      </w:r>
-    </w:p>
-    <w:p>
-      <w:pPr>
-        <w:spacing w:line="259" w:lineRule="auto"/>
-        <w:ind w:left="960" w:firstLine="480"/>
-      </w:pPr>
-      <w:r>
-        <w:t xml:space="preserve">We shall develop a circuit by the above knowledge. We keep </w:t>
-      </w:r>
-      <m:oMath>
-        <m:r>
-          <m:rPr>
-            <m:sty m:val="p"/>
-          </m:rPr>
-          <w:rPr>
-            <w:rFonts w:ascii="Cambria Math" w:hAnsi="Cambria Math"/>
-          </w:rPr>
-          <m:t>i</m:t>
-        </m:r>
-      </m:oMath>
-      <w:r>
-        <w:t xml:space="preserve"> as constant</w:t>
-      </w:r>
-      <w:r>
-        <w:t xml:space="preserve"> and </w:t>
-      </w:r>
-      <m:oMath>
-        <m:r>
-          <m:rPr>
-            <m:sty m:val="p"/>
-          </m:rPr>
-          <w:rPr>
-            <w:rFonts w:ascii="Cambria Math" w:hAnsi="Cambria Math"/>
-          </w:rPr>
-          <m:t>j</m:t>
-        </m:r>
-      </m:oMath>
-      <w:r>
-        <w:t xml:space="preserve"> as variable</w:t>
-      </w:r>
-      <w:r>
-        <w:t xml:space="preserve">, </w:t>
-      </w:r>
-      <w:r>
-        <w:t xml:space="preserve">we shall compute </w:t>
-      </w:r>
-      <m:oMath>
-        <m:nary>
-          <m:naryPr>
-            <m:chr m:val="∑"/>
-            <m:supHide m:val="1"/>
-            <m:ctrlPr>
-              <w:rPr>
-                <w:rFonts w:ascii="Cambria Math" w:hAnsi="Cambria Math"/>
-              </w:rPr>
-            </m:ctrlPr>
-          </m:naryPr>
-          <m:sub>
-            <m:r>
-              <m:rPr>
-                <m:sty m:val="p"/>
-              </m:rPr>
-              <w:rPr>
-                <w:rFonts w:ascii="Cambria Math" w:hAnsi="Cambria Math"/>
-              </w:rPr>
-              <m:t>j</m:t>
-            </m:r>
-          </m:sub>
-          <m:sup/>
-          <m:e>
-            <m:sSup>
-              <m:sSupPr>
-                <m:ctrlPr>
-                  <w:rPr>
-                    <w:rFonts w:ascii="Cambria Math" w:hAnsi="Cambria Math"/>
-                  </w:rPr>
-                </m:ctrlPr>
-              </m:sSupPr>
-              <m:e>
-                <m:r>
-                  <m:rPr>
-                    <m:sty m:val="p"/>
-                  </m:rPr>
-                  <w:rPr>
-                    <w:rFonts w:ascii="Cambria Math" w:hAnsi="Cambria Math"/>
-                  </w:rPr>
-                  <m:t>2</m:t>
-                </m:r>
-              </m:e>
-              <m:sup>
-                <m:r>
-                  <m:rPr>
-                    <m:sty m:val="p"/>
-                  </m:rPr>
-                  <w:rPr>
-                    <w:rFonts w:ascii="Cambria Math" w:hAnsi="Cambria Math"/>
-                  </w:rPr>
-                  <m:t>j</m:t>
-                </m:r>
-              </m:sup>
-            </m:sSup>
-            <m:r>
-              <m:rPr>
-                <m:sty m:val="p"/>
-              </m:rPr>
-              <w:rPr>
-                <w:rFonts w:ascii="Cambria Math" w:hAnsi="Cambria Math"/>
-              </w:rPr>
-              <m:t>⋅</m:t>
-            </m:r>
-            <m:sSub>
-              <m:sSubPr>
-                <m:ctrlPr>
-                  <w:rPr>
-                    <w:rFonts w:ascii="Cambria Math" w:hAnsi="Cambria Math"/>
-                  </w:rPr>
-                </m:ctrlPr>
-              </m:sSubPr>
-              <m:e>
-                <m:r>
-                  <m:rPr>
-                    <m:sty m:val="p"/>
-                  </m:rPr>
-                  <w:rPr>
-                    <w:rFonts w:ascii="Cambria Math" w:hAnsi="Cambria Math"/>
-                  </w:rPr>
-                  <m:t>A</m:t>
-                </m:r>
-              </m:e>
-              <m:sub>
-                <m:r>
-                  <m:rPr>
-                    <m:sty m:val="p"/>
-                  </m:rPr>
-                  <w:rPr>
-                    <w:rFonts w:ascii="Cambria Math" w:hAnsi="Cambria Math"/>
-                  </w:rPr>
-                  <m:t>i</m:t>
-                </m:r>
-              </m:sub>
-            </m:sSub>
-          </m:e>
-        </m:nary>
-        <m:r>
-          <m:rPr>
-            <m:sty m:val="p"/>
-          </m:rPr>
-          <w:rPr>
-            <w:rFonts w:ascii="Cambria Math" w:hAnsi="Cambria Math"/>
-          </w:rPr>
-          <m:t>⋅</m:t>
-        </m:r>
-        <m:sSub>
-          <m:sSubPr>
-            <m:ctrlPr>
-              <w:rPr>
-                <w:rFonts w:ascii="Cambria Math" w:hAnsi="Cambria Math"/>
-                <w:i/>
-              </w:rPr>
-            </m:ctrlPr>
-          </m:sSubPr>
-          <m:e>
-            <m:r>
-              <w:rPr>
-                <w:rFonts w:ascii="Cambria Math" w:hAnsi="Cambria Math"/>
-              </w:rPr>
-              <m:t>B</m:t>
-            </m:r>
-            <m:ctrlPr>
-              <w:rPr>
-                <w:rFonts w:ascii="Cambria Math" w:hAnsi="Cambria Math"/>
-              </w:rPr>
-            </m:ctrlPr>
-          </m:e>
-          <m:sub>
-            <m:r>
-              <w:rPr>
-                <w:rFonts w:ascii="Cambria Math" w:hAnsi="Cambria Math"/>
-              </w:rPr>
-              <m:t>j</m:t>
-            </m:r>
-          </m:sub>
-        </m:sSub>
-      </m:oMath>
-      <w:r>
-        <w:t xml:space="preserve"> by placing </w:t>
-      </w:r>
-      <m:oMath>
-        <m:sSub>
-          <m:sSubPr>
-            <m:ctrlPr>
-              <w:rPr>
-                <w:rFonts w:ascii="Cambria Math" w:hAnsi="Cambria Math"/>
-              </w:rPr>
-            </m:ctrlPr>
-          </m:sSubPr>
-          <m:e>
-            <m:r>
-              <m:rPr>
-                <m:sty m:val="p"/>
-              </m:rPr>
-              <w:rPr>
-                <w:rFonts w:ascii="Cambria Math" w:hAnsi="Cambria Math"/>
-              </w:rPr>
-              <m:t>A</m:t>
-            </m:r>
-          </m:e>
-          <m:sub>
-            <m:r>
-              <m:rPr>
-                <m:sty m:val="p"/>
-              </m:rPr>
-              <w:rPr>
-                <w:rFonts w:ascii="Cambria Math" w:hAnsi="Cambria Math"/>
-              </w:rPr>
-              <m:t>i</m:t>
-            </m:r>
-          </m:sub>
-        </m:sSub>
-        <m:r>
-          <m:rPr>
-            <m:sty m:val="p"/>
-          </m:rPr>
-          <w:rPr>
-            <w:rFonts w:ascii="Cambria Math" w:hAnsi="Cambria Math"/>
-          </w:rPr>
-          <m:t>⋅</m:t>
-        </m:r>
-        <m:sSub>
-          <m:sSubPr>
-            <m:ctrlPr>
-              <w:rPr>
-                <w:rFonts w:ascii="Cambria Math" w:hAnsi="Cambria Math"/>
-              </w:rPr>
-            </m:ctrlPr>
-          </m:sSubPr>
-          <m:e>
-            <m:r>
-              <m:rPr>
-                <m:sty m:val="p"/>
-              </m:rPr>
-              <w:rPr>
-                <w:rFonts w:ascii="Cambria Math" w:hAnsi="Cambria Math"/>
-              </w:rPr>
-              <m:t>B</m:t>
-            </m:r>
-          </m:e>
-          <m:sub>
-            <m:r>
-              <m:rPr>
-                <m:sty m:val="p"/>
-              </m:rPr>
-              <w:rPr>
-                <w:rFonts w:ascii="Cambria Math" w:hAnsi="Cambria Math"/>
-              </w:rPr>
-              <m:t>j</m:t>
-            </m:r>
-          </m:sub>
-        </m:sSub>
-      </m:oMath>
-      <w:r>
-        <w:t xml:space="preserve"> at the corresponding bit. Next, we shift </w:t>
-      </w:r>
-      <m:oMath>
-        <m:nary>
-          <m:naryPr>
-            <m:chr m:val="∑"/>
-            <m:supHide m:val="1"/>
-            <m:ctrlPr>
-              <w:rPr>
-                <w:rFonts w:ascii="Cambria Math" w:hAnsi="Cambria Math"/>
-              </w:rPr>
-            </m:ctrlPr>
-          </m:naryPr>
-          <m:sub>
-            <m:r>
-              <m:rPr>
-                <m:sty m:val="p"/>
-              </m:rPr>
-              <w:rPr>
-                <w:rFonts w:ascii="Cambria Math" w:hAnsi="Cambria Math"/>
-              </w:rPr>
-              <m:t>j</m:t>
-            </m:r>
-          </m:sub>
-          <m:sup/>
-          <m:e>
-            <m:sSup>
-              <m:sSupPr>
-                <m:ctrlPr>
-                  <w:rPr>
-                    <w:rFonts w:ascii="Cambria Math" w:hAnsi="Cambria Math"/>
-                  </w:rPr>
-                </m:ctrlPr>
-              </m:sSupPr>
-              <m:e>
-                <m:r>
-                  <m:rPr>
-                    <m:sty m:val="p"/>
-                  </m:rPr>
-                  <w:rPr>
-                    <w:rFonts w:ascii="Cambria Math" w:hAnsi="Cambria Math"/>
-                  </w:rPr>
-                  <m:t>2</m:t>
-                </m:r>
-              </m:e>
-              <m:sup>
-                <m:r>
-                  <m:rPr>
-                    <m:sty m:val="p"/>
-                  </m:rPr>
-                  <w:rPr>
-                    <w:rFonts w:ascii="Cambria Math" w:hAnsi="Cambria Math"/>
-                  </w:rPr>
-                  <m:t>j</m:t>
-                </m:r>
-              </m:sup>
-            </m:sSup>
-            <m:r>
-              <m:rPr>
-                <m:sty m:val="p"/>
-              </m:rPr>
-              <w:rPr>
-                <w:rFonts w:ascii="Cambria Math" w:hAnsi="Cambria Math"/>
-              </w:rPr>
-              <m:t>⋅</m:t>
-            </m:r>
-            <m:sSub>
-              <m:sSubPr>
-                <m:ctrlPr>
-                  <w:rPr>
-                    <w:rFonts w:ascii="Cambria Math" w:hAnsi="Cambria Math"/>
-                  </w:rPr>
-                </m:ctrlPr>
-              </m:sSubPr>
-              <m:e>
-                <m:r>
-                  <m:rPr>
-                    <m:sty m:val="p"/>
-                  </m:rPr>
-                  <w:rPr>
-                    <w:rFonts w:ascii="Cambria Math" w:hAnsi="Cambria Math"/>
-                  </w:rPr>
-                  <m:t>A</m:t>
-                </m:r>
-              </m:e>
-              <m:sub>
-                <m:r>
-                  <m:rPr>
-                    <m:sty m:val="p"/>
-                  </m:rPr>
-                  <w:rPr>
-                    <w:rFonts w:ascii="Cambria Math" w:hAnsi="Cambria Math"/>
-                  </w:rPr>
-                  <m:t>i</m:t>
-                </m:r>
-              </m:sub>
-            </m:sSub>
-          </m:e>
-        </m:nary>
-        <m:r>
-          <m:rPr>
-            <m:sty m:val="p"/>
-          </m:rPr>
-          <w:rPr>
-            <w:rFonts w:ascii="Cambria Math" w:hAnsi="Cambria Math"/>
-          </w:rPr>
-          <m:t>⋅</m:t>
-        </m:r>
-        <m:sSub>
-          <m:sSubPr>
-            <m:ctrlPr>
-              <w:rPr>
-                <w:rFonts w:ascii="Cambria Math" w:hAnsi="Cambria Math"/>
-                <w:i/>
-              </w:rPr>
-            </m:ctrlPr>
-          </m:sSubPr>
-          <m:e>
-            <m:r>
-              <w:rPr>
-                <w:rFonts w:ascii="Cambria Math" w:hAnsi="Cambria Math"/>
-              </w:rPr>
-              <m:t>B</m:t>
-            </m:r>
-            <m:ctrlPr>
-              <w:rPr>
-                <w:rFonts w:ascii="Cambria Math" w:hAnsi="Cambria Math"/>
-              </w:rPr>
-            </m:ctrlPr>
-          </m:e>
-          <m:sub>
-            <m:r>
-              <w:rPr>
-                <w:rFonts w:ascii="Cambria Math" w:hAnsi="Cambria Math"/>
-              </w:rPr>
-              <m:t>j</m:t>
-            </m:r>
-          </m:sub>
-        </m:sSub>
-      </m:oMath>
-      <w:r>
-        <w:t xml:space="preserve"> by </w:t>
-      </w:r>
-      <m:oMath>
-        <m:r>
-          <m:rPr>
-            <m:sty m:val="p"/>
-          </m:rPr>
-          <w:rPr>
-            <w:rFonts w:ascii="Cambria Math" w:hAnsi="Cambria Math"/>
-          </w:rPr>
-          <m:t>i</m:t>
-        </m:r>
-      </m:oMath>
-      <w:r>
-        <w:t xml:space="preserve"> bits. Using the 8-bit CLA previously designed, we shall compute </w:t>
-      </w:r>
-      <m:oMath>
-        <m:r>
-          <w:rPr>
-            <w:rFonts w:ascii="Cambria Math" w:hAnsi="Cambria Math"/>
-          </w:rPr>
-          <m:t>P=</m:t>
-        </m:r>
-        <m:nary>
-          <m:naryPr>
-            <m:chr m:val="∑"/>
-            <m:supHide m:val="1"/>
-            <m:ctrlPr>
-              <w:rPr>
-                <w:rFonts w:ascii="Cambria Math" w:hAnsi="Cambria Math"/>
-              </w:rPr>
-            </m:ctrlPr>
-          </m:naryPr>
-          <m:sub>
-            <m:r>
-              <m:rPr>
-                <m:sty m:val="p"/>
-              </m:rPr>
-              <w:rPr>
-                <w:rFonts w:ascii="Cambria Math" w:hAnsi="Cambria Math"/>
-              </w:rPr>
-              <m:t>i</m:t>
-            </m:r>
-          </m:sub>
-          <m:sup/>
-          <m:e>
-            <m:sSup>
-              <m:sSupPr>
-                <m:ctrlPr>
-                  <w:rPr>
-                    <w:rFonts w:ascii="Cambria Math" w:hAnsi="Cambria Math"/>
-                  </w:rPr>
-                </m:ctrlPr>
-              </m:sSupPr>
-              <m:e>
-                <m:r>
-                  <m:rPr>
-                    <m:sty m:val="p"/>
-                  </m:rPr>
-                  <w:rPr>
-                    <w:rFonts w:ascii="Cambria Math" w:hAnsi="Cambria Math"/>
-                  </w:rPr>
-                  <m:t>2</m:t>
-                </m:r>
-              </m:e>
-              <m:sup>
-                <m:r>
-                  <m:rPr>
-                    <m:sty m:val="p"/>
-                  </m:rPr>
-                  <w:rPr>
-                    <w:rFonts w:ascii="Cambria Math" w:hAnsi="Cambria Math"/>
-                  </w:rPr>
-                  <m:t>i</m:t>
-                </m:r>
-              </m:sup>
-            </m:sSup>
-            <m:nary>
-              <m:naryPr>
-                <m:chr m:val="∑"/>
-                <m:supHide m:val="1"/>
-                <m:ctrlPr>
-                  <w:rPr>
-                    <w:rFonts w:ascii="Cambria Math" w:hAnsi="Cambria Math"/>
-                  </w:rPr>
-                </m:ctrlPr>
-              </m:naryPr>
-              <m:sub>
-                <m:r>
-                  <m:rPr>
-                    <m:sty m:val="p"/>
-                  </m:rPr>
-                  <w:rPr>
-                    <w:rFonts w:ascii="Cambria Math" w:hAnsi="Cambria Math"/>
-                  </w:rPr>
-                  <m:t>j</m:t>
-                </m:r>
-              </m:sub>
-              <m:sup/>
-              <m:e>
-                <m:sSup>
-                  <m:sSupPr>
-                    <m:ctrlPr>
-                      <w:rPr>
-                        <w:rFonts w:ascii="Cambria Math" w:hAnsi="Cambria Math"/>
-                      </w:rPr>
-                    </m:ctrlPr>
-                  </m:sSupPr>
-                  <m:e>
-                    <m:r>
-                      <m:rPr>
-                        <m:sty m:val="p"/>
-                      </m:rPr>
-                      <w:rPr>
-                        <w:rFonts w:ascii="Cambria Math" w:hAnsi="Cambria Math"/>
-                      </w:rPr>
-                      <m:t>2</m:t>
-                    </m:r>
-                  </m:e>
-                  <m:sup>
-                    <m:r>
-                      <m:rPr>
-                        <m:sty m:val="p"/>
-                      </m:rPr>
-                      <w:rPr>
-                        <w:rFonts w:ascii="Cambria Math" w:hAnsi="Cambria Math"/>
-                      </w:rPr>
-                      <m:t>j</m:t>
-                    </m:r>
-                  </m:sup>
-                </m:sSup>
-                <m:r>
-                  <m:rPr>
-                    <m:sty m:val="p"/>
-                  </m:rPr>
-                  <w:rPr>
-                    <w:rFonts w:ascii="Cambria Math" w:hAnsi="Cambria Math"/>
-                  </w:rPr>
-                  <m:t>⋅</m:t>
-                </m:r>
-                <m:sSub>
-                  <m:sSubPr>
-                    <m:ctrlPr>
-                      <w:rPr>
-                        <w:rFonts w:ascii="Cambria Math" w:hAnsi="Cambria Math"/>
-                      </w:rPr>
-                    </m:ctrlPr>
-                  </m:sSubPr>
-                  <m:e>
-                    <m:r>
-                      <m:rPr>
-                        <m:sty m:val="p"/>
-                      </m:rPr>
-                      <w:rPr>
-                        <w:rFonts w:ascii="Cambria Math" w:hAnsi="Cambria Math"/>
-                      </w:rPr>
-                      <m:t>A</m:t>
-                    </m:r>
-                  </m:e>
-                  <m:sub>
-                    <m:r>
-                      <m:rPr>
-                        <m:sty m:val="p"/>
-                      </m:rPr>
-                      <w:rPr>
-                        <w:rFonts w:ascii="Cambria Math" w:hAnsi="Cambria Math"/>
-                      </w:rPr>
-                      <m:t>i</m:t>
-                    </m:r>
-                  </m:sub>
-                </m:sSub>
-              </m:e>
-            </m:nary>
-          </m:e>
-        </m:nary>
-        <m:r>
-          <m:rPr>
-            <m:sty m:val="p"/>
-          </m:rPr>
-          <w:rPr>
-            <w:rFonts w:ascii="Cambria Math" w:hAnsi="Cambria Math"/>
-          </w:rPr>
-          <m:t>⋅</m:t>
-        </m:r>
-        <m:sSub>
-          <m:sSubPr>
-            <m:ctrlPr>
-              <w:rPr>
-                <w:rFonts w:ascii="Cambria Math" w:hAnsi="Cambria Math"/>
-              </w:rPr>
-            </m:ctrlPr>
-          </m:sSubPr>
-          <m:e>
-            <m:r>
-              <m:rPr>
-                <m:sty m:val="p"/>
-              </m:rPr>
-              <w:rPr>
-                <w:rFonts w:ascii="Cambria Math" w:hAnsi="Cambria Math"/>
-              </w:rPr>
-              <m:t>B</m:t>
-            </m:r>
-          </m:e>
-          <m:sub>
-            <m:r>
-              <m:rPr>
-                <m:sty m:val="p"/>
-              </m:rPr>
-              <w:rPr>
-                <w:rFonts w:ascii="Cambria Math" w:hAnsi="Cambria Math"/>
-              </w:rPr>
-              <m:t>j</m:t>
-            </m:r>
-          </m:sub>
-        </m:sSub>
-      </m:oMath>
-      <w:r>
-        <w:t>.</w:t>
-      </w:r>
-    </w:p>
-    <w:p>
-      <w:pPr>
-        <w:pStyle w:val="a3"/>
+        <w:pStyle w:val="ListParagraph"/>
         <w:numPr>
           <w:ilvl w:val="0"/>
           <w:numId w:val="24"/>
@@ -5034,17 +3467,19 @@
     </w:p>
     <w:p>
       <w:pPr>
-        <w:pStyle w:val="a3"/>
+        <w:pStyle w:val="ListParagraph"/>
         <w:spacing w:line="259" w:lineRule="auto"/>
         <w:ind w:left="1440"/>
       </w:pPr>
       <w:r>
         <w:t>WIP.</w:t>
       </w:r>
+      <w:bookmarkStart w:id="1" w:name="_GoBack"/>
+      <w:bookmarkEnd w:id="1"/>
     </w:p>
     <w:p>
       <w:pPr>
-        <w:pStyle w:val="2"/>
+        <w:pStyle w:val="Heading2"/>
         <w:numPr>
           <w:ilvl w:val="0"/>
           <w:numId w:val="8"/>
@@ -5064,7 +3499,7 @@
     <w:p/>
     <w:p>
       <w:pPr>
-        <w:pStyle w:val="2"/>
+        <w:pStyle w:val="Heading2"/>
       </w:pPr>
       <w:r>
         <w:rPr>
@@ -5075,7 +3510,7 @@
     </w:p>
     <w:p>
       <w:pPr>
-        <w:pStyle w:val="1"/>
+        <w:pStyle w:val="Heading1"/>
         <w:rPr>
           <w:rFonts w:ascii="Calibri Light" w:eastAsia="PMingLiU" w:hAnsi="Calibri Light"/>
         </w:rPr>
@@ -5090,7 +3525,7 @@
     </w:p>
     <w:p>
       <w:pPr>
-        <w:pStyle w:val="2"/>
+        <w:pStyle w:val="Heading2"/>
         <w:numPr>
           <w:ilvl w:val="0"/>
           <w:numId w:val="6"/>
@@ -5105,7 +3540,7 @@
     </w:p>
     <w:p>
       <w:pPr>
-        <w:pStyle w:val="2"/>
+        <w:pStyle w:val="Heading2"/>
         <w:numPr>
           <w:ilvl w:val="0"/>
           <w:numId w:val="6"/>
@@ -5139,7 +3574,7 @@
     </w:p>
     <w:p>
       <w:pPr>
-        <w:pStyle w:val="1"/>
+        <w:pStyle w:val="Heading1"/>
         <w:rPr>
           <w:rFonts w:ascii="Calibri Light" w:eastAsia="PMingLiU" w:hAnsi="Calibri Light"/>
         </w:rPr>
@@ -5196,12 +3631,7 @@
         <w:ind w:firstLine="480"/>
       </w:pPr>
       <w:r>
-        <w:t>Visio is your savior when you meet</w:t>
-      </w:r>
-      <w:bookmarkStart w:id="1" w:name="_GoBack"/>
-      <w:bookmarkEnd w:id="1"/>
-      <w:r>
-        <w:t xml:space="preserve"> schematic graphs.</w:t>
+        <w:t>Visio is your savior when you meet schematic graphs.</w:t>
       </w:r>
     </w:p>
     <w:sectPr>
@@ -7812,18 +6242,18 @@
     <w:lsdException w:name="Hashtag" w:semiHidden="1" w:unhideWhenUsed="1"/>
     <w:lsdException w:name="Unresolved Mention" w:semiHidden="1" w:unhideWhenUsed="1"/>
   </w:latentStyles>
-  <w:style w:type="paragraph" w:default="1" w:styleId="a">
+  <w:style w:type="paragraph" w:default="1" w:styleId="Normal">
     <w:name w:val="Normal"/>
     <w:qFormat/>
     <w:pPr>
       <w:widowControl w:val="0"/>
     </w:pPr>
   </w:style>
-  <w:style w:type="paragraph" w:styleId="1">
+  <w:style w:type="paragraph" w:styleId="Heading1">
     <w:name w:val="heading 1"/>
-    <w:basedOn w:val="a"/>
-    <w:next w:val="a"/>
-    <w:link w:val="10"/>
+    <w:basedOn w:val="Normal"/>
+    <w:next w:val="Normal"/>
+    <w:link w:val="Heading1Char"/>
     <w:uiPriority w:val="9"/>
     <w:qFormat/>
     <w:pPr>
@@ -7839,11 +6269,11 @@
       <w:szCs w:val="32"/>
     </w:rPr>
   </w:style>
-  <w:style w:type="paragraph" w:styleId="2">
+  <w:style w:type="paragraph" w:styleId="Heading2">
     <w:name w:val="heading 2"/>
-    <w:basedOn w:val="a"/>
-    <w:next w:val="a"/>
-    <w:link w:val="20"/>
+    <w:basedOn w:val="Normal"/>
+    <w:next w:val="Normal"/>
+    <w:link w:val="Heading2Char"/>
     <w:uiPriority w:val="9"/>
     <w:unhideWhenUsed/>
     <w:qFormat/>
@@ -7860,13 +6290,13 @@
       <w:szCs w:val="26"/>
     </w:rPr>
   </w:style>
-  <w:style w:type="character" w:default="1" w:styleId="a0">
+  <w:style w:type="character" w:default="1" w:styleId="DefaultParagraphFont">
     <w:name w:val="Default Paragraph Font"/>
     <w:uiPriority w:val="1"/>
     <w:semiHidden/>
     <w:unhideWhenUsed/>
   </w:style>
-  <w:style w:type="table" w:default="1" w:styleId="a1">
+  <w:style w:type="table" w:default="1" w:styleId="TableNormal">
     <w:name w:val="Normal Table"/>
     <w:uiPriority w:val="99"/>
     <w:semiHidden/>
@@ -7881,16 +6311,16 @@
       </w:tblCellMar>
     </w:tblPr>
   </w:style>
-  <w:style w:type="numbering" w:default="1" w:styleId="a2">
+  <w:style w:type="numbering" w:default="1" w:styleId="NoList">
     <w:name w:val="No List"/>
     <w:uiPriority w:val="99"/>
     <w:semiHidden/>
     <w:unhideWhenUsed/>
   </w:style>
-  <w:style w:type="character" w:customStyle="1" w:styleId="10">
-    <w:name w:val="標題 1 字元"/>
-    <w:basedOn w:val="a0"/>
-    <w:link w:val="1"/>
+  <w:style w:type="character" w:customStyle="1" w:styleId="Heading1Char">
+    <w:name w:val="Heading 1 Char"/>
+    <w:basedOn w:val="DefaultParagraphFont"/>
+    <w:link w:val="Heading1"/>
     <w:uiPriority w:val="9"/>
     <w:rPr>
       <w:rFonts w:asciiTheme="majorHAnsi" w:eastAsiaTheme="majorEastAsia" w:hAnsiTheme="majorHAnsi" w:cstheme="majorBidi"/>
@@ -7899,10 +6329,10 @@
       <w:szCs w:val="32"/>
     </w:rPr>
   </w:style>
-  <w:style w:type="character" w:customStyle="1" w:styleId="20">
-    <w:name w:val="標題 2 字元"/>
-    <w:basedOn w:val="a0"/>
-    <w:link w:val="2"/>
+  <w:style w:type="character" w:customStyle="1" w:styleId="Heading2Char">
+    <w:name w:val="Heading 2 Char"/>
+    <w:basedOn w:val="DefaultParagraphFont"/>
+    <w:link w:val="Heading2"/>
     <w:uiPriority w:val="9"/>
     <w:rPr>
       <w:rFonts w:asciiTheme="majorHAnsi" w:eastAsiaTheme="majorEastAsia" w:hAnsiTheme="majorHAnsi" w:cstheme="majorBidi"/>
@@ -7911,9 +6341,9 @@
       <w:szCs w:val="26"/>
     </w:rPr>
   </w:style>
-  <w:style w:type="paragraph" w:styleId="a3">
+  <w:style w:type="paragraph" w:styleId="ListParagraph">
     <w:name w:val="List Paragraph"/>
-    <w:basedOn w:val="a"/>
+    <w:basedOn w:val="Normal"/>
     <w:uiPriority w:val="34"/>
     <w:qFormat/>
     <w:pPr>
@@ -7921,9 +6351,9 @@
       <w:contextualSpacing/>
     </w:pPr>
   </w:style>
-  <w:style w:type="table" w:styleId="a4">
+  <w:style w:type="table" w:styleId="TableGrid">
     <w:name w:val="Table Grid"/>
-    <w:basedOn w:val="a1"/>
+    <w:basedOn w:val="TableNormal"/>
     <w:uiPriority w:val="39"/>
     <w:rsid w:val="00CC3DEE"/>
     <w:tblPr>
@@ -7937,9 +6367,9 @@
       </w:tblBorders>
     </w:tblPr>
   </w:style>
-  <w:style w:type="character" w:styleId="a5">
+  <w:style w:type="character" w:styleId="PlaceholderText">
     <w:name w:val="Placeholder Text"/>
-    <w:basedOn w:val="a0"/>
+    <w:basedOn w:val="DefaultParagraphFont"/>
     <w:uiPriority w:val="99"/>
     <w:semiHidden/>
     <w:rsid w:val="00825462"/>
@@ -8216,7 +6646,7 @@
 </file>
 
 <file path=customXml/itemProps1.xml><?xml version="1.0" encoding="utf-8"?>
-<ds:datastoreItem xmlns:ds="http://schemas.openxmlformats.org/officeDocument/2006/customXml" ds:itemID="{1D8C061B-31DA-4940-84F4-B7CFBF5E2626}">
+<ds:datastoreItem xmlns:ds="http://schemas.openxmlformats.org/officeDocument/2006/customXml" ds:itemID="{FCDC0B6A-A974-46B8-A16A-5E8059A0D347}">
   <ds:schemaRefs>
     <ds:schemaRef ds:uri="http://schemas.openxmlformats.org/officeDocument/2006/bibliography"/>
   </ds:schemaRefs>

</xml_diff>

<commit_message>
Add CLA implementation & testbench
</commit_message>
<xml_diff>
--- a/Lab2-Advanced/Report/Lab2.docx
+++ b/Lab2-Advanced/Report/Lab2.docx
@@ -1832,18 +1832,18 @@
           <w:szCs w:val="40"/>
         </w:rPr>
         <w:drawing>
-          <wp:anchor distT="0" distB="0" distL="114300" distR="114300" simplePos="0" relativeHeight="251660288" behindDoc="0" locked="0" layoutInCell="1" allowOverlap="1" wp14:anchorId="22BAF9ED" wp14:editId="42603FBC">
+          <wp:anchor distT="0" distB="0" distL="114300" distR="114300" simplePos="0" relativeHeight="251662336" behindDoc="0" locked="0" layoutInCell="1" allowOverlap="1" wp14:anchorId="7CD1850B" wp14:editId="3B747E42">
             <wp:simplePos x="0" y="0"/>
             <wp:positionH relativeFrom="margin">
-              <wp:align>left</wp:align>
+              <wp:align>center</wp:align>
             </wp:positionH>
             <wp:positionV relativeFrom="paragraph">
-              <wp:posOffset>380365</wp:posOffset>
+              <wp:posOffset>342265</wp:posOffset>
             </wp:positionV>
-            <wp:extent cx="6213475" cy="5791200"/>
+            <wp:extent cx="6099810" cy="5715000"/>
             <wp:effectExtent l="0" t="0" r="0" b="0"/>
             <wp:wrapTopAndBottom/>
-            <wp:docPr id="3" name="Picture 3"/>
+            <wp:docPr id="5" name="Picture 5"/>
             <wp:cNvGraphicFramePr>
               <a:graphicFrameLocks xmlns:a="http://schemas.openxmlformats.org/drawingml/2006/main" noChangeAspect="1"/>
             </wp:cNvGraphicFramePr>
@@ -1872,7 +1872,7 @@
                   <pic:spPr bwMode="auto">
                     <a:xfrm>
                       <a:off x="0" y="0"/>
-                      <a:ext cx="6213475" cy="5791200"/>
+                      <a:ext cx="6099810" cy="5715000"/>
                     </a:xfrm>
                     <a:prstGeom prst="rect">
                       <a:avLst/>
@@ -3449,7 +3449,13 @@
         <w:ind w:left="960" w:firstLine="480"/>
       </w:pPr>
       <w:r>
-        <w:t>Follow the given spec &amp; brute force implementation. Also, the 1-bit multiplication can be implemented by AND gate.</w:t>
+        <w:t>Follow the given spec &amp; brute force implementation</w:t>
+      </w:r>
+      <w:r>
+        <w:t>, the design shall be made</w:t>
+      </w:r>
+      <w:r>
+        <w:t>. Also, the 1-bit multiplication can be implemented by AND gate.</w:t>
       </w:r>
     </w:p>
     <w:p>
@@ -3464,18 +3470,67 @@
       <w:r>
         <w:t>Schematic Graph</w:t>
       </w:r>
-    </w:p>
-    <w:p>
-      <w:pPr>
-        <w:pStyle w:val="ListParagraph"/>
-        <w:spacing w:line="259" w:lineRule="auto"/>
-        <w:ind w:left="1440"/>
-      </w:pPr>
-      <w:r>
-        <w:t>WIP.</w:t>
-      </w:r>
-      <w:bookmarkStart w:id="1" w:name="_GoBack"/>
-      <w:bookmarkEnd w:id="1"/>
+      <w:r>
+        <w:rPr>
+          <w:noProof/>
+        </w:rPr>
+        <w:drawing>
+          <wp:anchor distT="0" distB="0" distL="114300" distR="114300" simplePos="0" relativeHeight="251661312" behindDoc="0" locked="0" layoutInCell="1" allowOverlap="1" wp14:anchorId="449C712A" wp14:editId="334EE291">
+            <wp:simplePos x="0" y="0"/>
+            <wp:positionH relativeFrom="margin">
+              <wp:align>right</wp:align>
+            </wp:positionH>
+            <wp:positionV relativeFrom="paragraph">
+              <wp:posOffset>337185</wp:posOffset>
+            </wp:positionV>
+            <wp:extent cx="5724525" cy="3381375"/>
+            <wp:effectExtent l="0" t="0" r="9525" b="9525"/>
+            <wp:wrapTopAndBottom/>
+            <wp:docPr id="4" name="Picture 4"/>
+            <wp:cNvGraphicFramePr>
+              <a:graphicFrameLocks xmlns:a="http://schemas.openxmlformats.org/drawingml/2006/main" noChangeAspect="1"/>
+            </wp:cNvGraphicFramePr>
+            <a:graphic xmlns:a="http://schemas.openxmlformats.org/drawingml/2006/main">
+              <a:graphicData uri="http://schemas.openxmlformats.org/drawingml/2006/picture">
+                <pic:pic xmlns:pic="http://schemas.openxmlformats.org/drawingml/2006/picture">
+                  <pic:nvPicPr>
+                    <pic:cNvPr id="0" name="Picture 1"/>
+                    <pic:cNvPicPr>
+                      <a:picLocks noChangeAspect="1" noChangeArrowheads="1"/>
+                    </pic:cNvPicPr>
+                  </pic:nvPicPr>
+                  <pic:blipFill>
+                    <a:blip r:embed="rId8" cstate="print">
+                      <a:extLst>
+                        <a:ext uri="{28A0092B-C50C-407E-A947-70E740481C1C}">
+                          <a14:useLocalDpi xmlns:a14="http://schemas.microsoft.com/office/drawing/2010/main" val="0"/>
+                        </a:ext>
+                      </a:extLst>
+                    </a:blip>
+                    <a:srcRect/>
+                    <a:stretch>
+                      <a:fillRect/>
+                    </a:stretch>
+                  </pic:blipFill>
+                  <pic:spPr bwMode="auto">
+                    <a:xfrm>
+                      <a:off x="0" y="0"/>
+                      <a:ext cx="5724525" cy="3381375"/>
+                    </a:xfrm>
+                    <a:prstGeom prst="rect">
+                      <a:avLst/>
+                    </a:prstGeom>
+                    <a:noFill/>
+                    <a:ln>
+                      <a:noFill/>
+                    </a:ln>
+                  </pic:spPr>
+                </pic:pic>
+              </a:graphicData>
+            </a:graphic>
+          </wp:anchor>
+        </w:drawing>
+      </w:r>
     </w:p>
     <w:p>
       <w:pPr>
@@ -3530,6 +3585,9 @@
           <w:ilvl w:val="0"/>
           <w:numId w:val="6"/>
         </w:numPr>
+        <w:rPr>
+          <w:rFonts w:ascii="Calibri Light" w:eastAsia="PMingLiU" w:hAnsi="Calibri Light"/>
+        </w:rPr>
       </w:pPr>
       <w:r>
         <w:rPr>
@@ -3537,6 +3595,19 @@
         </w:rPr>
         <w:t>Lawrence Wu</w:t>
       </w:r>
+    </w:p>
+    <w:p>
+      <w:pPr>
+        <w:ind w:left="480"/>
+      </w:pPr>
+      <w:r>
+        <w:t>Problem 2 and Problem 3.</w:t>
+      </w:r>
+    </w:p>
+    <w:p>
+      <w:pPr>
+        <w:ind w:left="480"/>
+      </w:pPr>
     </w:p>
     <w:p>
       <w:pPr>
@@ -3633,6 +3704,38 @@
       <w:r>
         <w:t>Visio is your savior when you meet schematic graphs.</w:t>
       </w:r>
+    </w:p>
+    <w:p>
+      <w:pPr>
+        <w:spacing w:line="259" w:lineRule="auto"/>
+        <w:ind w:firstLine="480"/>
+      </w:pPr>
+      <w:r>
+        <w:t>Write your report before coding.</w:t>
+      </w:r>
+    </w:p>
+    <w:p>
+      <w:pPr>
+        <w:spacing w:line="259" w:lineRule="auto"/>
+        <w:ind w:firstLine="480"/>
+      </w:pPr>
+      <w:r>
+        <w:t>$display is not equivalent</w:t>
+      </w:r>
+      <w:r>
+        <w:t xml:space="preserve"> to output wires.</w:t>
+      </w:r>
+    </w:p>
+    <w:p>
+      <w:pPr>
+        <w:spacing w:line="259" w:lineRule="auto"/>
+        <w:ind w:firstLine="480"/>
+      </w:pPr>
+      <w:r>
+        <w:t>[3:0] means four wires. Such representation is not friendly to C/C++ users.</w:t>
+      </w:r>
+      <w:bookmarkStart w:id="1" w:name="_GoBack"/>
+      <w:bookmarkEnd w:id="1"/>
     </w:p>
     <w:sectPr>
       <w:pgSz w:w="11906" w:h="16838"/>
@@ -6646,7 +6749,7 @@
 </file>
 
 <file path=customXml/itemProps1.xml><?xml version="1.0" encoding="utf-8"?>
-<ds:datastoreItem xmlns:ds="http://schemas.openxmlformats.org/officeDocument/2006/customXml" ds:itemID="{FCDC0B6A-A974-46B8-A16A-5E8059A0D347}">
+<ds:datastoreItem xmlns:ds="http://schemas.openxmlformats.org/officeDocument/2006/customXml" ds:itemID="{1FF3B9C8-5685-4EB0-B5EA-BA12E32ADC8F}">
   <ds:schemaRefs>
     <ds:schemaRef ds:uri="http://schemas.openxmlformats.org/officeDocument/2006/bibliography"/>
   </ds:schemaRefs>

</xml_diff>